<commit_message>
Mast30028 Almot finish assignment2, except Q2
</commit_message>
<xml_diff>
--- a/MAST30028/Assignment2/Assignment2.docx
+++ b/MAST30028/Assignment2/Assignment2.docx
@@ -3,7 +3,19 @@
 <w:document xmlns:wpc="http://schemas.microsoft.com/office/word/2010/wordprocessingCanvas" xmlns:cx="http://schemas.microsoft.com/office/drawing/2014/chartex" xmlns:cx1="http://schemas.microsoft.com/office/drawing/2015/9/8/chartex" xmlns:cx2="http://schemas.microsoft.com/office/drawing/2015/10/21/chartex" xmlns:cx3="http://schemas.microsoft.com/office/drawing/2016/5/9/chartex" xmlns:cx4="http://schemas.microsoft.com/office/drawing/2016/5/10/chartex" xmlns:cx5="http://schemas.microsoft.com/office/drawing/2016/5/11/chartex" xmlns:cx6="http://schemas.microsoft.com/office/drawing/2016/5/12/chartex" xmlns:cx7="http://schemas.microsoft.com/office/drawing/2016/5/13/chartex" xmlns:cx8="http://schemas.microsoft.com/office/drawing/2016/5/14/chartex" xmlns:mc="http://schemas.openxmlformats.org/markup-compatibility/2006" xmlns:aink="http://schemas.microsoft.com/office/drawing/2016/ink" xmlns:am3d="http://schemas.microsoft.com/office/drawing/2017/model3d" xmlns:o="urn:schemas-microsoft-com:office:office" xmlns:r="http://schemas.openxmlformats.org/officeDocument/2006/relationships" xmlns:m="http://schemas.openxmlformats.org/officeDocument/2006/math" xmlns:v="urn:schemas-microsoft-com:vml" xmlns:wp14="http://schemas.microsoft.com/office/word/2010/wordprocessingDrawing" xmlns:wp="http://schemas.openxmlformats.org/drawingml/2006/wordprocessingDrawing" xmlns:w10="urn:schemas-microsoft-com:office:word" xmlns:w="http://schemas.openxmlformats.org/wordprocessingml/2006/main" xmlns:w14="http://schemas.microsoft.com/office/word/2010/wordml" xmlns:w15="http://schemas.microsoft.com/office/word/2012/wordml" xmlns:w16cid="http://schemas.microsoft.com/office/word/2016/wordml/cid" xmlns:w16se="http://schemas.microsoft.com/office/word/2015/wordml/symex" xmlns:wpg="http://schemas.microsoft.com/office/word/2010/wordprocessingGroup" xmlns:wpi="http://schemas.microsoft.com/office/word/2010/wordprocessingInk" xmlns:wne="http://schemas.microsoft.com/office/word/2006/wordml" xmlns:wps="http://schemas.microsoft.com/office/word/2010/wordprocessingShape" mc:Ignorable="w14 w15 w16se w16cid wp14">
   <w:body>
     <w:p>
-      <w:r>
+      <w:pPr>
+        <w:rPr>
+          <w:rFonts w:ascii="Times New Roman" w:hAnsi="Times New Roman" w:cs="Times New Roman"/>
+          <w:sz w:val="24"/>
+          <w:szCs w:val="24"/>
+        </w:rPr>
+      </w:pPr>
+      <w:r>
+        <w:rPr>
+          <w:rFonts w:ascii="Times New Roman" w:hAnsi="Times New Roman" w:cs="Times New Roman"/>
+          <w:sz w:val="24"/>
+          <w:szCs w:val="24"/>
+        </w:rPr>
         <w:t>Q1</w:t>
       </w:r>
     </w:p>
@@ -14,8 +26,18 @@
           <w:ilvl w:val="0"/>
           <w:numId w:val="1"/>
         </w:numPr>
-      </w:pPr>
-      <w:r>
+        <w:rPr>
+          <w:rFonts w:ascii="Times New Roman" w:hAnsi="Times New Roman" w:cs="Times New Roman"/>
+          <w:sz w:val="24"/>
+          <w:szCs w:val="24"/>
+        </w:rPr>
+      </w:pPr>
+      <w:r>
+        <w:rPr>
+          <w:rFonts w:ascii="Times New Roman" w:hAnsi="Times New Roman" w:cs="Times New Roman"/>
+          <w:sz w:val="24"/>
+          <w:szCs w:val="24"/>
+        </w:rPr>
         <w:t>Finished in code</w:t>
       </w:r>
     </w:p>
@@ -26,8 +48,18 @@
           <w:ilvl w:val="0"/>
           <w:numId w:val="1"/>
         </w:numPr>
-      </w:pPr>
-      <w:r>
+        <w:rPr>
+          <w:rFonts w:ascii="Times New Roman" w:hAnsi="Times New Roman" w:cs="Times New Roman"/>
+          <w:sz w:val="24"/>
+          <w:szCs w:val="24"/>
+        </w:rPr>
+      </w:pPr>
+      <w:r>
+        <w:rPr>
+          <w:rFonts w:ascii="Times New Roman" w:hAnsi="Times New Roman" w:cs="Times New Roman"/>
+          <w:sz w:val="24"/>
+          <w:szCs w:val="24"/>
+        </w:rPr>
         <w:t>3 questions</w:t>
       </w:r>
     </w:p>
@@ -38,27 +70,115 @@
           <w:ilvl w:val="1"/>
           <w:numId w:val="1"/>
         </w:numPr>
-      </w:pPr>
-      <w:r>
+        <w:rPr>
+          <w:rFonts w:ascii="Times New Roman" w:hAnsi="Times New Roman" w:cs="Times New Roman"/>
+          <w:sz w:val="24"/>
+          <w:szCs w:val="24"/>
+        </w:rPr>
+      </w:pPr>
+      <w:r>
+        <w:rPr>
+          <w:rFonts w:ascii="Times New Roman" w:hAnsi="Times New Roman" w:cs="Times New Roman"/>
+          <w:sz w:val="24"/>
+          <w:szCs w:val="24"/>
+        </w:rPr>
         <w:t>1</w:t>
       </w:r>
       <w:r>
         <w:rPr>
+          <w:rFonts w:ascii="Times New Roman" w:hAnsi="Times New Roman" w:cs="Times New Roman"/>
+          <w:sz w:val="24"/>
+          <w:szCs w:val="24"/>
           <w:vertAlign w:val="superscript"/>
         </w:rPr>
         <w:t>st</w:t>
       </w:r>
       <w:r>
+        <w:rPr>
+          <w:rFonts w:ascii="Times New Roman" w:hAnsi="Times New Roman" w:cs="Times New Roman"/>
+          <w:sz w:val="24"/>
+          <w:szCs w:val="24"/>
+        </w:rPr>
         <w:t xml:space="preserve"> solution: 0.6708 2</w:t>
       </w:r>
       <w:r>
         <w:rPr>
+          <w:rFonts w:ascii="Times New Roman" w:hAnsi="Times New Roman" w:cs="Times New Roman"/>
+          <w:sz w:val="24"/>
+          <w:szCs w:val="24"/>
           <w:vertAlign w:val="superscript"/>
         </w:rPr>
         <w:t>nd</w:t>
       </w:r>
       <w:r>
+        <w:rPr>
+          <w:rFonts w:ascii="Times New Roman" w:hAnsi="Times New Roman" w:cs="Times New Roman"/>
+          <w:sz w:val="24"/>
+          <w:szCs w:val="24"/>
+        </w:rPr>
         <w:t xml:space="preserve"> solution: 2.4204</w:t>
+      </w:r>
+    </w:p>
+    <w:p>
+      <w:pPr>
+        <w:pStyle w:val="a3"/>
+        <w:numPr>
+          <w:ilvl w:val="2"/>
+          <w:numId w:val="1"/>
+        </w:numPr>
+        <w:rPr>
+          <w:rFonts w:ascii="Times New Roman" w:hAnsi="Times New Roman" w:cs="Times New Roman"/>
+          <w:sz w:val="24"/>
+          <w:szCs w:val="24"/>
+        </w:rPr>
+      </w:pPr>
+      <w:r>
+        <w:rPr>
+          <w:rFonts w:ascii="Times New Roman" w:hAnsi="Times New Roman" w:cs="Times New Roman"/>
+          <w:sz w:val="24"/>
+          <w:szCs w:val="24"/>
+        </w:rPr>
+        <w:t xml:space="preserve">The algorithm works well for this equation because when we choose the interval, we guarantee that there is a root in it. </w:t>
+      </w:r>
+      <w:r>
+        <w:rPr>
+          <w:rFonts w:ascii="Times New Roman" w:hAnsi="Times New Roman" w:cs="Times New Roman"/>
+          <w:sz w:val="24"/>
+          <w:szCs w:val="24"/>
+        </w:rPr>
+        <w:t xml:space="preserve">Therefore </w:t>
+      </w:r>
+      <w:r>
+        <w:rPr>
+          <w:rFonts w:ascii="Times New Roman" w:hAnsi="Times New Roman" w:cs="Times New Roman"/>
+          <w:sz w:val="24"/>
+          <w:szCs w:val="24"/>
+        </w:rPr>
+        <w:t>in a few</w:t>
+      </w:r>
+      <w:r>
+        <w:rPr>
+          <w:rFonts w:ascii="Times New Roman" w:hAnsi="Times New Roman" w:cs="Times New Roman"/>
+          <w:sz w:val="24"/>
+          <w:szCs w:val="24"/>
+        </w:rPr>
+        <w:t xml:space="preserve"> iteration</w:t>
+      </w:r>
+      <w:r>
+        <w:rPr>
+          <w:rFonts w:ascii="Times New Roman" w:hAnsi="Times New Roman" w:cs="Times New Roman"/>
+          <w:sz w:val="24"/>
+          <w:szCs w:val="24"/>
+        </w:rPr>
+        <w:t>s</w:t>
+      </w:r>
+      <w:r>
+        <w:rPr>
+          <w:rFonts w:ascii="Times New Roman" w:hAnsi="Times New Roman" w:cs="Times New Roman"/>
+          <w:sz w:val="24"/>
+          <w:szCs w:val="24"/>
+        </w:rPr>
+        <w:t xml:space="preserve">, we  can quickly find the solution. </w:t>
       </w:r>
     </w:p>
     <w:p>
@@ -68,24 +188,91 @@
           <w:ilvl w:val="1"/>
           <w:numId w:val="1"/>
         </w:numPr>
-      </w:pPr>
-      <w:r>
+        <w:rPr>
+          <w:rFonts w:ascii="Times New Roman" w:hAnsi="Times New Roman" w:cs="Times New Roman"/>
+          <w:sz w:val="24"/>
+          <w:szCs w:val="24"/>
+        </w:rPr>
+      </w:pPr>
+      <w:r>
+        <w:rPr>
+          <w:rFonts w:ascii="Times New Roman" w:hAnsi="Times New Roman" w:cs="Times New Roman"/>
+          <w:sz w:val="24"/>
+          <w:szCs w:val="24"/>
+        </w:rPr>
         <w:t>Solution is</w:t>
       </w:r>
       <w:r>
+        <w:rPr>
+          <w:rFonts w:ascii="Times New Roman" w:hAnsi="Times New Roman" w:cs="Times New Roman"/>
+          <w:sz w:val="24"/>
+          <w:szCs w:val="24"/>
+        </w:rPr>
         <w:t xml:space="preserve"> pi. But this is not the theoretical</w:t>
       </w:r>
       <w:r>
+        <w:rPr>
+          <w:rFonts w:ascii="Times New Roman" w:hAnsi="Times New Roman" w:cs="Times New Roman"/>
+          <w:sz w:val="24"/>
+          <w:szCs w:val="24"/>
+        </w:rPr>
         <w:t xml:space="preserve"> right one. </w:t>
       </w:r>
       <w:r>
-        <w:t xml:space="preserve"> Probably because we use bin</w:t>
-      </w:r>
-      <w:r>
-        <w:t>ary search on the discontinuous</w:t>
-      </w:r>
-      <w:r>
-        <w:t xml:space="preserve"> function.</w:t>
+        <w:rPr>
+          <w:rFonts w:ascii="Times New Roman" w:hAnsi="Times New Roman" w:cs="Times New Roman"/>
+          <w:sz w:val="24"/>
+          <w:szCs w:val="24"/>
+        </w:rPr>
+        <w:t xml:space="preserve"> There is no solution for this equation in the interval[0,5]</w:t>
+      </w:r>
+      <w:r>
+        <w:rPr>
+          <w:rFonts w:ascii="Times New Roman" w:hAnsi="Times New Roman" w:cs="Times New Roman"/>
+          <w:sz w:val="24"/>
+          <w:szCs w:val="24"/>
+        </w:rPr>
+        <w:t xml:space="preserve">. </w:t>
+      </w:r>
+      <w:r>
+        <w:rPr>
+          <w:rFonts w:ascii="Times New Roman" w:hAnsi="Times New Roman" w:cs="Times New Roman"/>
+          <w:sz w:val="24"/>
+          <w:szCs w:val="24"/>
+        </w:rPr>
+        <w:t xml:space="preserve">The algorithm is not reliable in this case. </w:t>
+      </w:r>
+      <w:r>
+        <w:rPr>
+          <w:rFonts w:ascii="Times New Roman" w:hAnsi="Times New Roman" w:cs="Times New Roman"/>
+          <w:sz w:val="24"/>
+          <w:szCs w:val="24"/>
+        </w:rPr>
+        <w:t xml:space="preserve">Therefore the algorithm just keep </w:t>
+      </w:r>
+      <w:r>
+        <w:rPr>
+          <w:rFonts w:ascii="Times New Roman" w:hAnsi="Times New Roman" w:cs="Times New Roman"/>
+          <w:sz w:val="24"/>
+          <w:szCs w:val="24"/>
+        </w:rPr>
+        <w:t xml:space="preserve">shrinking the interval until the interval is smaller than the tolerance, then algorithm stops and return the last x </w:t>
+      </w:r>
+      <w:r>
+        <w:rPr>
+          <w:rFonts w:ascii="Times New Roman" w:hAnsi="Times New Roman" w:cs="Times New Roman"/>
+          <w:sz w:val="24"/>
+          <w:szCs w:val="24"/>
+        </w:rPr>
+        <w:t>we iterated, evide</w:t>
+      </w:r>
+      <w:r>
+        <w:rPr>
+          <w:rFonts w:ascii="Times New Roman" w:hAnsi="Times New Roman" w:cs="Times New Roman"/>
+          <w:sz w:val="24"/>
+          <w:szCs w:val="24"/>
+        </w:rPr>
+        <w:t>nt by 64 iterations program outputted.</w:t>
       </w:r>
     </w:p>
     <w:p>
@@ -95,9 +282,67 @@
           <w:ilvl w:val="1"/>
           <w:numId w:val="1"/>
         </w:numPr>
-      </w:pPr>
-      <w:r>
+        <w:rPr>
+          <w:rFonts w:ascii="Times New Roman" w:hAnsi="Times New Roman" w:cs="Times New Roman"/>
+          <w:sz w:val="24"/>
+          <w:szCs w:val="24"/>
+        </w:rPr>
+      </w:pPr>
+      <w:r>
+        <w:rPr>
+          <w:rFonts w:ascii="Times New Roman" w:hAnsi="Times New Roman" w:cs="Times New Roman"/>
+          <w:sz w:val="24"/>
+          <w:szCs w:val="24"/>
+        </w:rPr>
         <w:t>Not able to find the solution because the initial and end value has the same sign</w:t>
+      </w:r>
+      <w:r>
+        <w:rPr>
+          <w:rFonts w:ascii="Times New Roman" w:hAnsi="Times New Roman" w:cs="Times New Roman"/>
+          <w:sz w:val="24"/>
+          <w:szCs w:val="24"/>
+        </w:rPr>
+        <w:t xml:space="preserve"> and there is no change of sign in the interval [-1,1], evident by the plot of this function. </w:t>
+      </w:r>
+      <w:r>
+        <w:rPr>
+          <w:rFonts w:ascii="Times New Roman" w:hAnsi="Times New Roman" w:cs="Times New Roman"/>
+          <w:sz w:val="24"/>
+          <w:szCs w:val="24"/>
+        </w:rPr>
+        <w:t>Therefore the al</w:t>
+      </w:r>
+      <w:r>
+        <w:rPr>
+          <w:rFonts w:ascii="Times New Roman" w:hAnsi="Times New Roman" w:cs="Times New Roman"/>
+          <w:sz w:val="24"/>
+          <w:szCs w:val="24"/>
+        </w:rPr>
+        <w:t>g</w:t>
+      </w:r>
+      <w:r>
+        <w:rPr>
+          <w:rFonts w:ascii="Times New Roman" w:hAnsi="Times New Roman" w:cs="Times New Roman"/>
+          <w:sz w:val="24"/>
+          <w:szCs w:val="24"/>
+        </w:rPr>
+        <w:t>o</w:t>
+      </w:r>
+      <w:r>
+        <w:rPr>
+          <w:rFonts w:ascii="Times New Roman" w:hAnsi="Times New Roman" w:cs="Times New Roman"/>
+          <w:sz w:val="24"/>
+          <w:szCs w:val="24"/>
+        </w:rPr>
+        <w:t xml:space="preserve">irthm is not able to run </w:t>
+      </w:r>
+      <w:r>
+        <w:rPr>
+          <w:rFonts w:ascii="Times New Roman" w:hAnsi="Times New Roman" w:cs="Times New Roman"/>
+          <w:sz w:val="24"/>
+          <w:szCs w:val="24"/>
+        </w:rPr>
+        <w:br/>
       </w:r>
     </w:p>
     <w:p>
@@ -107,98 +352,217 @@
           <w:ilvl w:val="0"/>
           <w:numId w:val="1"/>
         </w:numPr>
-      </w:pPr>
-      <w:r>
-        <w:t>The Stopping Criteria should be:</w:t>
-      </w:r>
-    </w:p>
-    <w:p>
-      <w:r>
-        <w:t>Q2</w:t>
-      </w:r>
-    </w:p>
-    <w:p>
-      <w:r>
-        <w:br w:type="page"/>
-      </w:r>
-    </w:p>
-    <w:p>
-      <w:r>
-        <w:lastRenderedPageBreak/>
-        <w:t>Sufficient Output</w:t>
-      </w:r>
-    </w:p>
-    <w:p>
-      <w:r>
-        <w:t>Q1</w:t>
-      </w:r>
-    </w:p>
-    <w:p>
-      <w:pPr>
-        <w:rPr>
-          <w:noProof/>
-        </w:rPr>
-      </w:pPr>
-      <w:r>
-        <w:t>b1:</w:t>
-      </w:r>
-      <w:r>
-        <w:rPr>
-          <w:noProof/>
-        </w:rPr>
-        <w:t xml:space="preserve"> </w:t>
-      </w:r>
-    </w:p>
-    <w:p>
-      <w:r>
-        <w:rPr>
-          <w:noProof/>
+        <w:rPr>
+          <w:rFonts w:ascii="Times New Roman" w:hAnsi="Times New Roman" w:cs="Times New Roman"/>
+          <w:sz w:val="24"/>
+          <w:szCs w:val="24"/>
+        </w:rPr>
+      </w:pPr>
+      <w:r>
+        <w:rPr>
+          <w:rFonts w:ascii="Times New Roman" w:hAnsi="Times New Roman" w:cs="Times New Roman"/>
+          <w:sz w:val="24"/>
+          <w:szCs w:val="24"/>
+        </w:rPr>
+        <w:t xml:space="preserve">There are </w:t>
+      </w:r>
+      <w:r>
+        <w:rPr>
+          <w:rFonts w:ascii="Times New Roman" w:hAnsi="Times New Roman" w:cs="Times New Roman"/>
+          <w:sz w:val="24"/>
+          <w:szCs w:val="24"/>
+        </w:rPr>
+        <w:t>two stopping criterion</w:t>
+      </w:r>
+      <w:r>
+        <w:rPr>
+          <w:rFonts w:ascii="Times New Roman" w:hAnsi="Times New Roman" w:cs="Times New Roman"/>
+          <w:sz w:val="24"/>
+          <w:szCs w:val="24"/>
+        </w:rPr>
+        <w:t>s</w:t>
+      </w:r>
+      <w:r>
+        <w:rPr>
+          <w:rFonts w:ascii="Times New Roman" w:hAnsi="Times New Roman" w:cs="Times New Roman"/>
+          <w:sz w:val="24"/>
+          <w:szCs w:val="24"/>
+        </w:rPr>
+        <w:t xml:space="preserve"> for fzero</w:t>
+      </w:r>
+      <w:r>
+        <w:rPr>
+          <w:rFonts w:ascii="Times New Roman" w:hAnsi="Times New Roman" w:cs="Times New Roman"/>
+          <w:sz w:val="24"/>
+          <w:szCs w:val="24"/>
+        </w:rPr>
+        <w:t>tx:</w:t>
+      </w:r>
+    </w:p>
+    <w:p>
+      <w:pPr>
+        <w:pStyle w:val="a3"/>
+        <w:numPr>
+          <w:ilvl w:val="1"/>
+          <w:numId w:val="1"/>
+        </w:numPr>
+        <w:rPr>
+          <w:rFonts w:ascii="Times New Roman" w:hAnsi="Times New Roman" w:cs="Times New Roman"/>
+          <w:sz w:val="24"/>
+          <w:szCs w:val="24"/>
+        </w:rPr>
+      </w:pPr>
+      <w:r>
+        <w:rPr>
+          <w:rFonts w:ascii="Times New Roman" w:hAnsi="Times New Roman" w:cs="Times New Roman"/>
+          <w:sz w:val="24"/>
+          <w:szCs w:val="24"/>
+        </w:rPr>
+        <w:t>When we find the ro</w:t>
+      </w:r>
+      <w:r>
+        <w:rPr>
+          <w:rFonts w:ascii="Times New Roman" w:hAnsi="Times New Roman" w:cs="Times New Roman"/>
+          <w:sz w:val="24"/>
+          <w:szCs w:val="24"/>
+        </w:rPr>
+        <w:t>ot of the equation</w:t>
+      </w:r>
+    </w:p>
+    <w:p>
+      <w:pPr>
+        <w:pStyle w:val="a3"/>
+        <w:numPr>
+          <w:ilvl w:val="1"/>
+          <w:numId w:val="1"/>
+        </w:numPr>
+        <w:rPr>
+          <w:rFonts w:ascii="Times New Roman" w:hAnsi="Times New Roman" w:cs="Times New Roman"/>
+          <w:sz w:val="24"/>
+          <w:szCs w:val="24"/>
+        </w:rPr>
+      </w:pPr>
+      <w:r>
+        <w:rPr>
+          <w:rFonts w:ascii="Times New Roman" w:hAnsi="Times New Roman" w:cs="Times New Roman"/>
+          <w:sz w:val="24"/>
+          <w:szCs w:val="24"/>
+        </w:rPr>
+        <w:t>When the searching-interval is relatively very small to b, there is no point to keep searching for the root given we have test so many values in [a,b]</w:t>
+      </w:r>
+    </w:p>
+    <w:p>
+      <w:pPr>
+        <w:pStyle w:val="a3"/>
+        <w:ind w:left="1440"/>
+        <w:rPr>
+          <w:rFonts w:ascii="Times New Roman" w:hAnsi="Times New Roman" w:cs="Times New Roman"/>
+          <w:sz w:val="24"/>
+          <w:szCs w:val="24"/>
+        </w:rPr>
+      </w:pPr>
+    </w:p>
+    <w:p>
+      <w:pPr>
+        <w:pStyle w:val="a3"/>
+        <w:numPr>
+          <w:ilvl w:val="0"/>
+          <w:numId w:val="1"/>
+        </w:numPr>
+        <w:rPr>
+          <w:rFonts w:ascii="Times New Roman" w:hAnsi="Times New Roman" w:cs="Times New Roman"/>
+          <w:sz w:val="24"/>
+          <w:szCs w:val="24"/>
+        </w:rPr>
+      </w:pPr>
+      <w:r>
+        <w:rPr>
+          <w:rFonts w:ascii="Times New Roman" w:hAnsi="Times New Roman" w:cs="Times New Roman"/>
+          <w:sz w:val="24"/>
+          <w:szCs w:val="24"/>
+        </w:rPr>
+        <w:t xml:space="preserve">When we evaluate f(b) at the beginning of program, we use command </w:t>
+      </w:r>
+      <w:r>
+        <w:rPr>
+          <w:rFonts w:ascii="Times New Roman" w:hAnsi="Times New Roman" w:cs="Times New Roman"/>
+          <w:sz w:val="24"/>
+          <w:szCs w:val="24"/>
+        </w:rPr>
+        <w:br/>
+      </w:r>
+      <w:r>
+        <w:rPr>
+          <w:rFonts w:ascii="Times New Roman" w:hAnsi="Times New Roman" w:cs="Times New Roman"/>
+          <w:sz w:val="24"/>
+          <w:szCs w:val="24"/>
+        </w:rPr>
+        <w:t>fb = F(b, varar</w:t>
+      </w:r>
+      <w:r>
+        <w:rPr>
+          <w:rFonts w:ascii="Times New Roman" w:hAnsi="Times New Roman" w:cs="Times New Roman"/>
+          <w:sz w:val="24"/>
+          <w:szCs w:val="24"/>
+        </w:rPr>
+        <w:t xml:space="preserve">gin{;}). However, in this case, varargin is the extra output we put into the function, which is 0. So </w:t>
+      </w:r>
+      <w:r>
+        <w:rPr>
+          <w:rFonts w:ascii="Times New Roman" w:hAnsi="Times New Roman" w:cs="Times New Roman"/>
+          <w:sz w:val="24"/>
+          <w:szCs w:val="24"/>
+        </w:rPr>
+        <w:t>what actually happened to fb is that we call fb = besselj(pi,0);</w:t>
+      </w:r>
+      <w:r>
+        <w:rPr>
+          <w:rFonts w:ascii="Times New Roman" w:hAnsi="Times New Roman" w:cs="Times New Roman"/>
+          <w:sz w:val="24"/>
+          <w:szCs w:val="24"/>
+        </w:rPr>
+        <w:t xml:space="preserve"> and if we set 0 to be the Z value in the Bessel’s equation, the solution is always 0. So at the star of program, we have set fb = 0 and b = pi. When fb =0 , the program meets its stopping criteria, so it just output that solution is pi. </w:t>
+      </w:r>
+    </w:p>
+    <w:p>
+      <w:pPr>
+        <w:pStyle w:val="a3"/>
+        <w:rPr>
+          <w:rFonts w:ascii="Times New Roman" w:hAnsi="Times New Roman" w:cs="Times New Roman"/>
+          <w:sz w:val="24"/>
+          <w:szCs w:val="24"/>
+        </w:rPr>
+      </w:pPr>
+      <w:r>
+        <w:rPr>
+          <w:rFonts w:ascii="Times New Roman" w:hAnsi="Times New Roman" w:cs="Times New Roman"/>
+          <w:sz w:val="24"/>
+          <w:szCs w:val="24"/>
+        </w:rPr>
+        <w:t>This is really just a bug in calling the function.</w:t>
+      </w:r>
+    </w:p>
+    <w:p>
+      <w:pPr>
+        <w:pStyle w:val="a3"/>
+        <w:rPr>
+          <w:rFonts w:ascii="Times New Roman" w:hAnsi="Times New Roman" w:cs="Times New Roman"/>
+          <w:sz w:val="24"/>
+          <w:szCs w:val="24"/>
+        </w:rPr>
+      </w:pPr>
+      <w:r>
+        <w:rPr>
+          <w:rFonts w:ascii="Times New Roman" w:hAnsi="Times New Roman" w:cs="Times New Roman"/>
+          <w:noProof/>
+          <w:sz w:val="24"/>
+          <w:szCs w:val="24"/>
         </w:rPr>
         <w:drawing>
-          <wp:inline distT="0" distB="0" distL="0" distR="0" wp14:anchorId="1E484A9E" wp14:editId="56635A8D">
-            <wp:extent cx="3347763" cy="1102360"/>
-            <wp:effectExtent l="0" t="0" r="5080" b="2540"/>
-            <wp:docPr id="1" name="图片 1"/>
-            <wp:cNvGraphicFramePr>
-              <a:graphicFrameLocks xmlns:a="http://schemas.openxmlformats.org/drawingml/2006/main" noChangeAspect="1"/>
-            </wp:cNvGraphicFramePr>
-            <a:graphic xmlns:a="http://schemas.openxmlformats.org/drawingml/2006/main">
-              <a:graphicData uri="http://schemas.openxmlformats.org/drawingml/2006/picture">
-                <pic:pic xmlns:pic="http://schemas.openxmlformats.org/drawingml/2006/picture">
-                  <pic:nvPicPr>
-                    <pic:cNvPr id="1" name=""/>
-                    <pic:cNvPicPr/>
-                  </pic:nvPicPr>
-                  <pic:blipFill>
-                    <a:blip r:embed="rId5"/>
-                    <a:stretch>
-                      <a:fillRect/>
-                    </a:stretch>
-                  </pic:blipFill>
-                  <pic:spPr>
-                    <a:xfrm>
-                      <a:off x="0" y="0"/>
-                      <a:ext cx="3351444" cy="1103572"/>
-                    </a:xfrm>
-                    <a:prstGeom prst="rect">
-                      <a:avLst/>
-                    </a:prstGeom>
-                  </pic:spPr>
-                </pic:pic>
-              </a:graphicData>
-            </a:graphic>
-          </wp:inline>
-        </w:drawing>
-      </w:r>
-      <w:r>
-        <w:rPr>
-          <w:noProof/>
-        </w:rPr>
-        <w:drawing>
-          <wp:inline distT="0" distB="0" distL="0" distR="0" wp14:anchorId="01BF1D7C" wp14:editId="6186F002">
-            <wp:extent cx="4251198" cy="2924175"/>
-            <wp:effectExtent l="0" t="0" r="0" b="0"/>
-            <wp:docPr id="2" name="图片 2"/>
+          <wp:inline distT="0" distB="0" distL="0" distR="0" wp14:anchorId="0DCF1860" wp14:editId="32EDCF20">
+            <wp:extent cx="1095375" cy="1085850"/>
+            <wp:effectExtent l="0" t="0" r="9525" b="0"/>
+            <wp:docPr id="5" name="图片 5"/>
             <wp:cNvGraphicFramePr>
               <a:graphicFrameLocks xmlns:a="http://schemas.openxmlformats.org/drawingml/2006/main" noChangeAspect="1"/>
             </wp:cNvGraphicFramePr>
@@ -218,7 +582,7 @@
                   <pic:spPr>
                     <a:xfrm>
                       <a:off x="0" y="0"/>
-                      <a:ext cx="4252167" cy="2924842"/>
+                      <a:ext cx="1095375" cy="1085850"/>
                     </a:xfrm>
                     <a:prstGeom prst="rect">
                       <a:avLst/>
@@ -232,15 +596,77 @@
       </w:r>
     </w:p>
     <w:p>
-      <w:r>
-        <w:rPr>
-          <w:noProof/>
+      <w:pPr>
+        <w:rPr>
+          <w:rFonts w:ascii="Times New Roman" w:hAnsi="Times New Roman" w:cs="Times New Roman"/>
+          <w:sz w:val="24"/>
+          <w:szCs w:val="24"/>
+        </w:rPr>
+      </w:pPr>
+      <w:r>
+        <w:rPr>
+          <w:rFonts w:ascii="Times New Roman" w:hAnsi="Times New Roman" w:cs="Times New Roman"/>
+          <w:sz w:val="24"/>
+          <w:szCs w:val="24"/>
+        </w:rPr>
+        <w:br w:type="page"/>
+      </w:r>
+    </w:p>
+    <w:p>
+      <w:pPr>
+        <w:rPr>
+          <w:rFonts w:ascii="Times New Roman" w:hAnsi="Times New Roman" w:cs="Times New Roman"/>
+          <w:sz w:val="24"/>
+          <w:szCs w:val="24"/>
+        </w:rPr>
+      </w:pPr>
+      <w:r>
+        <w:rPr>
+          <w:rFonts w:ascii="Times New Roman" w:hAnsi="Times New Roman" w:cs="Times New Roman"/>
+          <w:sz w:val="24"/>
+          <w:szCs w:val="24"/>
+        </w:rPr>
+        <w:lastRenderedPageBreak/>
+        <w:t>Q2</w:t>
+      </w:r>
+    </w:p>
+    <w:p>
+      <w:pPr>
+        <w:rPr>
+          <w:rFonts w:ascii="Times New Roman" w:hAnsi="Times New Roman" w:cs="Times New Roman"/>
+          <w:sz w:val="24"/>
+          <w:szCs w:val="24"/>
+        </w:rPr>
+      </w:pPr>
+      <w:r>
+        <w:rPr>
+          <w:rFonts w:ascii="Times New Roman" w:hAnsi="Times New Roman" w:cs="Times New Roman"/>
+          <w:sz w:val="24"/>
+          <w:szCs w:val="24"/>
+        </w:rPr>
+        <w:t>Using gallery to generate matrix then solve</w:t>
+      </w:r>
+    </w:p>
+    <w:p>
+      <w:pPr>
+        <w:rPr>
+          <w:rFonts w:ascii="Times New Roman" w:hAnsi="Times New Roman" w:cs="Times New Roman"/>
+          <w:sz w:val="24"/>
+          <w:szCs w:val="24"/>
+        </w:rPr>
+      </w:pPr>
+      <w:r>
+        <w:rPr>
+          <w:rFonts w:ascii="Times New Roman" w:hAnsi="Times New Roman" w:cs="Times New Roman"/>
+          <w:noProof/>
+          <w:sz w:val="24"/>
+          <w:szCs w:val="24"/>
         </w:rPr>
         <w:drawing>
-          <wp:inline distT="0" distB="0" distL="0" distR="0" wp14:anchorId="03C512D7" wp14:editId="3E4A5C53">
-            <wp:extent cx="2524125" cy="1428585"/>
-            <wp:effectExtent l="0" t="0" r="0" b="635"/>
-            <wp:docPr id="3" name="图片 3"/>
+          <wp:inline distT="0" distB="0" distL="0" distR="0" wp14:anchorId="7E590DA6" wp14:editId="0C8EDCCD">
+            <wp:extent cx="5448300" cy="3629025"/>
+            <wp:effectExtent l="0" t="0" r="0" b="9525"/>
+            <wp:docPr id="16" name="图片 16"/>
             <wp:cNvGraphicFramePr>
               <a:graphicFrameLocks xmlns:a="http://schemas.openxmlformats.org/drawingml/2006/main" noChangeAspect="1"/>
             </wp:cNvGraphicFramePr>
@@ -260,7 +686,7 @@
                   <pic:spPr>
                     <a:xfrm>
                       <a:off x="0" y="0"/>
-                      <a:ext cx="2527230" cy="1430343"/>
+                      <a:ext cx="5448300" cy="3629025"/>
                     </a:xfrm>
                     <a:prstGeom prst="rect">
                       <a:avLst/>
@@ -272,17 +698,27 @@
           </wp:inline>
         </w:drawing>
       </w:r>
-    </w:p>
-    <w:p>
-      <w:r>
-        <w:rPr>
-          <w:noProof/>
+      <w:r>
+        <w:rPr>
+          <w:rFonts w:ascii="Times New Roman" w:hAnsi="Times New Roman" w:cs="Times New Roman"/>
+          <w:noProof/>
+          <w:sz w:val="24"/>
+          <w:szCs w:val="24"/>
+        </w:rPr>
+        <w:t xml:space="preserve"> </w:t>
+      </w:r>
+      <w:r>
+        <w:rPr>
+          <w:rFonts w:ascii="Times New Roman" w:hAnsi="Times New Roman" w:cs="Times New Roman"/>
+          <w:noProof/>
+          <w:sz w:val="24"/>
+          <w:szCs w:val="24"/>
         </w:rPr>
         <w:drawing>
-          <wp:inline distT="0" distB="0" distL="0" distR="0" wp14:anchorId="125B722A" wp14:editId="48579BEB">
-            <wp:extent cx="2680673" cy="1606232"/>
-            <wp:effectExtent l="0" t="0" r="5715" b="0"/>
-            <wp:docPr id="4" name="图片 4"/>
+          <wp:inline distT="0" distB="0" distL="0" distR="0" wp14:anchorId="36ABE64B" wp14:editId="73D8277E">
+            <wp:extent cx="5467350" cy="3448050"/>
+            <wp:effectExtent l="0" t="0" r="0" b="0"/>
+            <wp:docPr id="17" name="图片 17"/>
             <wp:cNvGraphicFramePr>
               <a:graphicFrameLocks xmlns:a="http://schemas.openxmlformats.org/drawingml/2006/main" noChangeAspect="1"/>
             </wp:cNvGraphicFramePr>
@@ -302,7 +738,7 @@
                   <pic:spPr>
                     <a:xfrm>
                       <a:off x="0" y="0"/>
-                      <a:ext cx="2681680" cy="1606835"/>
+                      <a:ext cx="5467350" cy="3448050"/>
                     </a:xfrm>
                     <a:prstGeom prst="rect">
                       <a:avLst/>
@@ -316,21 +752,86 @@
       </w:r>
     </w:p>
     <w:p>
-      <w:r>
-        <w:lastRenderedPageBreak/>
-        <w:t>Q1 b2</w:t>
-      </w:r>
-    </w:p>
-    <w:p>
-      <w:r>
-        <w:rPr>
-          <w:noProof/>
+      <w:pPr>
+        <w:rPr>
+          <w:rFonts w:ascii="Times New Roman" w:hAnsi="Times New Roman" w:cs="Times New Roman"/>
+          <w:sz w:val="24"/>
+          <w:szCs w:val="24"/>
+        </w:rPr>
+      </w:pPr>
+    </w:p>
+    <w:p>
+      <w:pPr>
+        <w:rPr>
+          <w:rFonts w:ascii="Times New Roman" w:hAnsi="Times New Roman" w:cs="Times New Roman"/>
+          <w:sz w:val="24"/>
+          <w:szCs w:val="24"/>
+        </w:rPr>
+      </w:pPr>
+    </w:p>
+    <w:p>
+      <w:pPr>
+        <w:rPr>
+          <w:rFonts w:ascii="Times New Roman" w:hAnsi="Times New Roman" w:cs="Times New Roman"/>
+          <w:sz w:val="24"/>
+          <w:szCs w:val="24"/>
+        </w:rPr>
+      </w:pPr>
+      <w:r>
+        <w:rPr>
+          <w:rFonts w:ascii="Times New Roman" w:hAnsi="Times New Roman" w:cs="Times New Roman"/>
+          <w:sz w:val="24"/>
+          <w:szCs w:val="24"/>
+        </w:rPr>
+        <w:t xml:space="preserve">When condition number is large, A is close to A singular matrix. Therefore, using inv(A) to solve for x will create a large </w:t>
+      </w:r>
+    </w:p>
+    <w:p>
+      <w:pPr>
+        <w:rPr>
+          <w:rFonts w:ascii="Times New Roman" w:hAnsi="Times New Roman" w:cs="Times New Roman"/>
+          <w:sz w:val="24"/>
+          <w:szCs w:val="24"/>
+        </w:rPr>
+      </w:pPr>
+    </w:p>
+    <w:p>
+      <w:pPr>
+        <w:rPr>
+          <w:rFonts w:ascii="Times New Roman" w:hAnsi="Times New Roman" w:cs="Times New Roman"/>
+          <w:sz w:val="24"/>
+          <w:szCs w:val="24"/>
+        </w:rPr>
+      </w:pPr>
+      <w:r>
+        <w:rPr>
+          <w:rFonts w:ascii="Times New Roman" w:hAnsi="Times New Roman" w:cs="Times New Roman"/>
+          <w:sz w:val="24"/>
+          <w:szCs w:val="24"/>
+        </w:rPr>
+        <w:t>Using Gfpp to generate matrix A then solve</w:t>
+      </w:r>
+    </w:p>
+    <w:p>
+      <w:pPr>
+        <w:rPr>
+          <w:rFonts w:ascii="Times New Roman" w:hAnsi="Times New Roman" w:cs="Times New Roman"/>
+          <w:sz w:val="24"/>
+          <w:szCs w:val="24"/>
+        </w:rPr>
+      </w:pPr>
+      <w:r>
+        <w:rPr>
+          <w:rFonts w:ascii="Times New Roman" w:hAnsi="Times New Roman" w:cs="Times New Roman"/>
+          <w:noProof/>
+          <w:sz w:val="24"/>
+          <w:szCs w:val="24"/>
         </w:rPr>
         <w:drawing>
-          <wp:inline distT="0" distB="0" distL="0" distR="0" wp14:anchorId="7B2326A0" wp14:editId="75C704D6">
-            <wp:extent cx="2561167" cy="1528993"/>
-            <wp:effectExtent l="0" t="0" r="0" b="0"/>
-            <wp:docPr id="6" name="图片 6"/>
+          <wp:inline distT="0" distB="0" distL="0" distR="0" wp14:anchorId="0B593262" wp14:editId="47C4A37E">
+            <wp:extent cx="4048125" cy="1562100"/>
+            <wp:effectExtent l="0" t="0" r="9525" b="0"/>
+            <wp:docPr id="15" name="图片 15"/>
             <wp:cNvGraphicFramePr>
               <a:graphicFrameLocks xmlns:a="http://schemas.openxmlformats.org/drawingml/2006/main" noChangeAspect="1"/>
             </wp:cNvGraphicFramePr>
@@ -350,7 +851,7 @@
                   <pic:spPr>
                     <a:xfrm>
                       <a:off x="0" y="0"/>
-                      <a:ext cx="2562838" cy="1529990"/>
+                      <a:ext cx="4048125" cy="1562100"/>
                     </a:xfrm>
                     <a:prstGeom prst="rect">
                       <a:avLst/>
@@ -362,22 +863,123 @@
           </wp:inline>
         </w:drawing>
       </w:r>
-    </w:p>
-    <w:p>
-      <w:r>
-        <w:t>Q1b3</w:t>
-      </w:r>
-    </w:p>
-    <w:p>
-      <w:r>
-        <w:rPr>
-          <w:noProof/>
+      <w:r>
+        <w:rPr>
+          <w:rFonts w:ascii="Times New Roman" w:hAnsi="Times New Roman" w:cs="Times New Roman"/>
+          <w:sz w:val="24"/>
+          <w:szCs w:val="24"/>
+        </w:rPr>
+        <w:br/>
+      </w:r>
+    </w:p>
+    <w:p>
+      <w:pPr>
+        <w:rPr>
+          <w:rFonts w:ascii="Times New Roman" w:hAnsi="Times New Roman" w:cs="Times New Roman"/>
+          <w:sz w:val="24"/>
+          <w:szCs w:val="24"/>
+        </w:rPr>
+      </w:pPr>
+      <w:r>
+        <w:rPr>
+          <w:rFonts w:ascii="Times New Roman" w:hAnsi="Times New Roman" w:cs="Times New Roman"/>
+          <w:sz w:val="24"/>
+          <w:szCs w:val="24"/>
+        </w:rPr>
+        <w:br w:type="page"/>
+      </w:r>
+    </w:p>
+    <w:p>
+      <w:pPr>
+        <w:rPr>
+          <w:rFonts w:ascii="Times New Roman" w:hAnsi="Times New Roman" w:cs="Times New Roman"/>
+          <w:sz w:val="24"/>
+          <w:szCs w:val="24"/>
+        </w:rPr>
+      </w:pPr>
+      <w:r>
+        <w:rPr>
+          <w:rFonts w:ascii="Times New Roman" w:hAnsi="Times New Roman" w:cs="Times New Roman"/>
+          <w:sz w:val="24"/>
+          <w:szCs w:val="24"/>
+        </w:rPr>
+        <w:lastRenderedPageBreak/>
+        <w:t>Q3</w:t>
+      </w:r>
+    </w:p>
+    <w:p>
+      <w:pPr>
+        <w:pStyle w:val="a3"/>
+        <w:numPr>
+          <w:ilvl w:val="0"/>
+          <w:numId w:val="6"/>
+        </w:numPr>
+        <w:ind w:leftChars="327" w:left="1139"/>
+        <w:rPr>
+          <w:rFonts w:ascii="Times New Roman" w:hAnsi="Times New Roman" w:cs="Times New Roman"/>
+          <w:sz w:val="24"/>
+          <w:szCs w:val="24"/>
+        </w:rPr>
+      </w:pPr>
+      <w:r>
+        <w:rPr>
+          <w:rFonts w:ascii="Times New Roman" w:hAnsi="Times New Roman" w:cs="Times New Roman"/>
+          <w:sz w:val="24"/>
+          <w:szCs w:val="24"/>
+        </w:rPr>
+        <w:t>Written in the ass2Q3.m file</w:t>
+      </w:r>
+    </w:p>
+    <w:p>
+      <w:pPr>
+        <w:pStyle w:val="a3"/>
+        <w:numPr>
+          <w:ilvl w:val="0"/>
+          <w:numId w:val="6"/>
+        </w:numPr>
+        <w:ind w:leftChars="327" w:left="1139"/>
+        <w:rPr>
+          <w:rFonts w:ascii="Times New Roman" w:hAnsi="Times New Roman" w:cs="Times New Roman"/>
+          <w:sz w:val="24"/>
+          <w:szCs w:val="24"/>
+        </w:rPr>
+      </w:pPr>
+      <w:r>
+        <w:rPr>
+          <w:rFonts w:ascii="Times New Roman" w:hAnsi="Times New Roman" w:cs="Times New Roman"/>
+          <w:sz w:val="24"/>
+          <w:szCs w:val="24"/>
+        </w:rPr>
+        <w:t xml:space="preserve">Written in the ass2Q3bDriver file with function </w:t>
+      </w:r>
+      <w:r>
+        <w:rPr>
+          <w:rFonts w:ascii="Times New Roman" w:hAnsi="Times New Roman" w:cs="Times New Roman"/>
+          <w:sz w:val="24"/>
+          <w:szCs w:val="24"/>
+        </w:rPr>
+        <w:t>in funcQ3b.m</w:t>
+      </w:r>
+      <w:r>
+        <w:rPr>
+          <w:rFonts w:ascii="Times New Roman" w:hAnsi="Times New Roman" w:cs="Times New Roman"/>
+          <w:sz w:val="24"/>
+          <w:szCs w:val="24"/>
+        </w:rPr>
+        <w:br/>
+      </w:r>
+      <w:r>
+        <w:rPr>
+          <w:rFonts w:ascii="Times New Roman" w:hAnsi="Times New Roman" w:cs="Times New Roman"/>
+          <w:noProof/>
+          <w:sz w:val="24"/>
+          <w:szCs w:val="24"/>
         </w:rPr>
         <w:drawing>
-          <wp:inline distT="0" distB="0" distL="0" distR="0" wp14:anchorId="22289A7D" wp14:editId="4369F412">
-            <wp:extent cx="5486400" cy="1007745"/>
-            <wp:effectExtent l="0" t="0" r="0" b="1905"/>
-            <wp:docPr id="8" name="图片 8"/>
+          <wp:inline distT="0" distB="0" distL="0" distR="0" wp14:anchorId="4C043945" wp14:editId="3C131CB3">
+            <wp:extent cx="3724275" cy="419100"/>
+            <wp:effectExtent l="0" t="0" r="9525" b="0"/>
+            <wp:docPr id="18" name="图片 18"/>
             <wp:cNvGraphicFramePr>
               <a:graphicFrameLocks xmlns:a="http://schemas.openxmlformats.org/drawingml/2006/main" noChangeAspect="1"/>
             </wp:cNvGraphicFramePr>
@@ -397,7 +999,7 @@
                   <pic:spPr>
                     <a:xfrm>
                       <a:off x="0" y="0"/>
-                      <a:ext cx="5486400" cy="1007745"/>
+                      <a:ext cx="3724275" cy="419100"/>
                     </a:xfrm>
                     <a:prstGeom prst="rect">
                       <a:avLst/>
@@ -411,15 +1013,48 @@
       </w:r>
     </w:p>
     <w:p>
-      <w:r>
-        <w:rPr>
-          <w:noProof/>
+      <w:pPr>
+        <w:pStyle w:val="a3"/>
+        <w:numPr>
+          <w:ilvl w:val="0"/>
+          <w:numId w:val="6"/>
+        </w:numPr>
+        <w:ind w:leftChars="327" w:left="1139"/>
+        <w:rPr>
+          <w:rFonts w:ascii="Times New Roman" w:hAnsi="Times New Roman" w:cs="Times New Roman"/>
+          <w:sz w:val="24"/>
+          <w:szCs w:val="24"/>
+        </w:rPr>
+      </w:pPr>
+      <w:r>
+        <w:rPr>
+          <w:rFonts w:ascii="Times New Roman" w:hAnsi="Times New Roman" w:cs="Times New Roman"/>
+          <w:sz w:val="24"/>
+          <w:szCs w:val="24"/>
+        </w:rPr>
+        <w:t>The Solution is as followed</w:t>
+      </w:r>
+      <w:r>
+        <w:rPr>
+          <w:rFonts w:ascii="Times New Roman" w:hAnsi="Times New Roman" w:cs="Times New Roman"/>
+          <w:noProof/>
+          <w:sz w:val="24"/>
+          <w:szCs w:val="24"/>
+        </w:rPr>
+        <w:t xml:space="preserve"> </w:t>
+      </w:r>
+      <w:r>
+        <w:rPr>
+          <w:rFonts w:ascii="Times New Roman" w:hAnsi="Times New Roman" w:cs="Times New Roman"/>
+          <w:noProof/>
+          <w:sz w:val="24"/>
+          <w:szCs w:val="24"/>
         </w:rPr>
         <w:drawing>
-          <wp:inline distT="0" distB="0" distL="0" distR="0" wp14:anchorId="5D5E804F" wp14:editId="110608DC">
-            <wp:extent cx="5486400" cy="4280535"/>
+          <wp:inline distT="0" distB="0" distL="0" distR="0" wp14:anchorId="5644D973" wp14:editId="4F805014">
+            <wp:extent cx="5486400" cy="718185"/>
             <wp:effectExtent l="0" t="0" r="0" b="5715"/>
-            <wp:docPr id="7" name="图片 7"/>
+            <wp:docPr id="1" name="图片 1"/>
             <wp:cNvGraphicFramePr>
               <a:graphicFrameLocks xmlns:a="http://schemas.openxmlformats.org/drawingml/2006/main" noChangeAspect="1"/>
             </wp:cNvGraphicFramePr>
@@ -439,7 +1074,7 @@
                   <pic:spPr>
                     <a:xfrm>
                       <a:off x="0" y="0"/>
-                      <a:ext cx="5486400" cy="4280535"/>
+                      <a:ext cx="5486400" cy="718185"/>
                     </a:xfrm>
                     <a:prstGeom prst="rect">
                       <a:avLst/>
@@ -453,17 +1088,1275 @@
       </w:r>
     </w:p>
     <w:p>
-      <w:r>
+      <w:pPr>
+        <w:pStyle w:val="a3"/>
+        <w:numPr>
+          <w:ilvl w:val="0"/>
+          <w:numId w:val="6"/>
+        </w:numPr>
+        <w:ind w:leftChars="327" w:left="1139"/>
+        <w:rPr>
+          <w:rFonts w:ascii="Times New Roman" w:hAnsi="Times New Roman" w:cs="Times New Roman"/>
+          <w:sz w:val="24"/>
+          <w:szCs w:val="24"/>
+        </w:rPr>
+      </w:pPr>
+      <w:r>
+        <w:rPr>
+          <w:rFonts w:ascii="Times New Roman" w:hAnsi="Times New Roman" w:cs="Times New Roman"/>
+          <w:noProof/>
+          <w:sz w:val="24"/>
+          <w:szCs w:val="24"/>
+        </w:rPr>
+        <w:t xml:space="preserve">See the sufficient output section for the graph of iteration history and residual. </w:t>
+      </w:r>
+      <w:r>
+        <w:rPr>
+          <w:rFonts w:ascii="Times New Roman" w:hAnsi="Times New Roman" w:cs="Times New Roman"/>
+          <w:noProof/>
+          <w:sz w:val="24"/>
+          <w:szCs w:val="24"/>
+        </w:rPr>
+        <w:br/>
+        <w:t xml:space="preserve">From the diagram Q3c6, we can see that there is 4 solutions to the system of equations. </w:t>
+      </w:r>
+      <w:r>
+        <w:rPr>
+          <w:rFonts w:ascii="Times New Roman" w:hAnsi="Times New Roman" w:cs="Times New Roman"/>
+          <w:noProof/>
+          <w:sz w:val="24"/>
+          <w:szCs w:val="24"/>
+        </w:rPr>
+        <w:t xml:space="preserve">But our program only finds 3 sets of solutions. </w:t>
+      </w:r>
+      <w:r>
+        <w:rPr>
+          <w:rFonts w:ascii="Times New Roman" w:hAnsi="Times New Roman" w:cs="Times New Roman"/>
+          <w:noProof/>
+          <w:sz w:val="24"/>
+          <w:szCs w:val="24"/>
+        </w:rPr>
+        <w:br/>
+        <w:t xml:space="preserve">The initial guess with </w:t>
+      </w:r>
+      <w:r>
+        <w:rPr>
+          <w:rFonts w:ascii="Times New Roman" w:hAnsi="Times New Roman" w:cs="Times New Roman"/>
+          <w:noProof/>
+          <w:sz w:val="24"/>
+          <w:szCs w:val="24"/>
+        </w:rPr>
+        <w:t>(-1.2,</w:t>
+      </w:r>
+      <w:r>
+        <w:rPr>
+          <w:rFonts w:ascii="Times New Roman" w:hAnsi="Times New Roman" w:cs="Times New Roman"/>
+          <w:noProof/>
+          <w:sz w:val="24"/>
+          <w:szCs w:val="24"/>
+        </w:rPr>
+        <w:t>-</w:t>
+      </w:r>
+      <w:r>
+        <w:rPr>
+          <w:rFonts w:ascii="Times New Roman" w:hAnsi="Times New Roman" w:cs="Times New Roman"/>
+          <w:noProof/>
+          <w:sz w:val="24"/>
+          <w:szCs w:val="24"/>
+        </w:rPr>
+        <w:t xml:space="preserve">2.5) and (1.2, </w:t>
+      </w:r>
+      <w:r>
+        <w:rPr>
+          <w:rFonts w:ascii="Times New Roman" w:hAnsi="Times New Roman" w:cs="Times New Roman"/>
+          <w:noProof/>
+          <w:sz w:val="24"/>
+          <w:szCs w:val="24"/>
+        </w:rPr>
+        <w:t xml:space="preserve">2.5) works well with this algorithm. </w:t>
+      </w:r>
+      <w:r>
+        <w:rPr>
+          <w:rFonts w:ascii="Times New Roman" w:hAnsi="Times New Roman" w:cs="Times New Roman"/>
+          <w:noProof/>
+          <w:sz w:val="24"/>
+          <w:szCs w:val="24"/>
+        </w:rPr>
+        <w:t xml:space="preserve"> Evident by Graph Q3c1 and Q3c3</w:t>
+      </w:r>
+      <w:r>
+        <w:rPr>
+          <w:rFonts w:ascii="Times New Roman" w:hAnsi="Times New Roman" w:cs="Times New Roman"/>
+          <w:noProof/>
+          <w:sz w:val="24"/>
+          <w:szCs w:val="24"/>
+        </w:rPr>
+        <w:t xml:space="preserve">, they find the solution in </w:t>
+      </w:r>
+      <w:r>
+        <w:rPr>
+          <w:rFonts w:ascii="Times New Roman" w:hAnsi="Times New Roman" w:cs="Times New Roman"/>
+          <w:noProof/>
+          <w:sz w:val="24"/>
+          <w:szCs w:val="24"/>
+        </w:rPr>
+        <w:t xml:space="preserve">quickly with </w:t>
+      </w:r>
+      <w:r>
+        <w:rPr>
+          <w:rFonts w:ascii="Times New Roman" w:hAnsi="Times New Roman" w:cs="Times New Roman"/>
+          <w:noProof/>
+          <w:sz w:val="24"/>
+          <w:szCs w:val="24"/>
+        </w:rPr>
+        <w:t xml:space="preserve">residual decreased every iteration. </w:t>
+      </w:r>
+      <w:r>
+        <w:rPr>
+          <w:rFonts w:ascii="Times New Roman" w:hAnsi="Times New Roman" w:cs="Times New Roman"/>
+          <w:noProof/>
+          <w:sz w:val="24"/>
+          <w:szCs w:val="24"/>
+        </w:rPr>
+        <w:br/>
+        <w:t>Problem occurs when we use initial guess</w:t>
+      </w:r>
+      <w:r>
+        <w:rPr>
+          <w:rFonts w:ascii="Times New Roman" w:hAnsi="Times New Roman" w:cs="Times New Roman"/>
+          <w:noProof/>
+          <w:sz w:val="24"/>
+          <w:szCs w:val="24"/>
+        </w:rPr>
+        <w:t xml:space="preserve"> (-2, 2.5) and initial guess (2, -2.5)</w:t>
+      </w:r>
+      <w:r>
+        <w:rPr>
+          <w:rFonts w:ascii="Times New Roman" w:hAnsi="Times New Roman" w:cs="Times New Roman"/>
+          <w:noProof/>
+          <w:sz w:val="24"/>
+          <w:szCs w:val="24"/>
+        </w:rPr>
+        <w:br/>
+      </w:r>
+      <w:r>
+        <w:rPr>
+          <w:rFonts w:ascii="Times New Roman" w:hAnsi="Times New Roman" w:cs="Times New Roman"/>
+          <w:noProof/>
+          <w:sz w:val="24"/>
+          <w:szCs w:val="24"/>
+        </w:rPr>
+        <w:br/>
+        <w:t xml:space="preserve">In the </w:t>
+      </w:r>
+      <w:r>
+        <w:rPr>
+          <w:rFonts w:ascii="Times New Roman" w:hAnsi="Times New Roman" w:cs="Times New Roman"/>
+          <w:noProof/>
+          <w:sz w:val="24"/>
+          <w:szCs w:val="24"/>
+        </w:rPr>
+        <w:t xml:space="preserve">case (-2,2.5) , </w:t>
+      </w:r>
+      <w:r>
+        <w:rPr>
+          <w:rFonts w:ascii="Times New Roman" w:hAnsi="Times New Roman" w:cs="Times New Roman"/>
+          <w:noProof/>
+          <w:sz w:val="24"/>
+          <w:szCs w:val="24"/>
+        </w:rPr>
+        <w:t>illustrated in the graph Q3c2</w:t>
+      </w:r>
+      <w:r>
+        <w:rPr>
+          <w:rFonts w:ascii="Times New Roman" w:hAnsi="Times New Roman" w:cs="Times New Roman"/>
+          <w:noProof/>
+          <w:sz w:val="24"/>
+          <w:szCs w:val="24"/>
+        </w:rPr>
+        <w:t xml:space="preserve">, </w:t>
+      </w:r>
+      <w:r>
+        <w:rPr>
+          <w:rFonts w:ascii="Times New Roman" w:hAnsi="Times New Roman" w:cs="Times New Roman"/>
+          <w:noProof/>
+          <w:sz w:val="24"/>
+          <w:szCs w:val="24"/>
+        </w:rPr>
+        <w:t>the algorithm has passed the nearest solution at its 3</w:t>
+      </w:r>
+      <w:r>
+        <w:rPr>
+          <w:rFonts w:ascii="Times New Roman" w:hAnsi="Times New Roman" w:cs="Times New Roman"/>
+          <w:noProof/>
+          <w:sz w:val="24"/>
+          <w:szCs w:val="24"/>
+          <w:vertAlign w:val="superscript"/>
+        </w:rPr>
+        <w:t>rd</w:t>
+      </w:r>
+      <w:r>
+        <w:rPr>
+          <w:rFonts w:ascii="Times New Roman" w:hAnsi="Times New Roman" w:cs="Times New Roman"/>
+          <w:noProof/>
+          <w:sz w:val="24"/>
+          <w:szCs w:val="24"/>
+        </w:rPr>
+        <w:t xml:space="preserve"> iteration due to a large Jarcobian</w:t>
+      </w:r>
+      <w:r>
+        <w:rPr>
+          <w:rFonts w:ascii="Times New Roman" w:hAnsi="Times New Roman" w:cs="Times New Roman"/>
+          <w:noProof/>
+          <w:sz w:val="24"/>
+          <w:szCs w:val="24"/>
+        </w:rPr>
+        <w:t>, therefore Xn has made a big job. After this iteration,</w:t>
+      </w:r>
+      <w:r>
+        <w:rPr>
+          <w:rFonts w:ascii="Times New Roman" w:hAnsi="Times New Roman" w:cs="Times New Roman"/>
+          <w:noProof/>
+          <w:sz w:val="24"/>
+          <w:szCs w:val="24"/>
+        </w:rPr>
+        <w:t xml:space="preserve"> the closet soution become (-0.9125522, -2.865876)</w:t>
+      </w:r>
+      <w:r>
+        <w:rPr>
+          <w:rFonts w:ascii="Times New Roman" w:hAnsi="Times New Roman" w:cs="Times New Roman"/>
+          <w:noProof/>
+          <w:sz w:val="24"/>
+          <w:szCs w:val="24"/>
+        </w:rPr>
+        <w:t>, and the algorithm then works as normal, end up with the same solution using initial guess(-2, 2.5)</w:t>
+      </w:r>
+      <w:r>
+        <w:rPr>
+          <w:rFonts w:ascii="Times New Roman" w:hAnsi="Times New Roman" w:cs="Times New Roman"/>
+          <w:noProof/>
+          <w:sz w:val="24"/>
+          <w:szCs w:val="24"/>
+        </w:rPr>
+        <w:br/>
+      </w:r>
+    </w:p>
+    <w:p>
+      <w:pPr>
+        <w:pStyle w:val="a3"/>
+        <w:ind w:left="1139"/>
+        <w:rPr>
+          <w:rFonts w:ascii="Times New Roman" w:hAnsi="Times New Roman" w:cs="Times New Roman"/>
+          <w:noProof/>
+          <w:sz w:val="24"/>
+          <w:szCs w:val="24"/>
+        </w:rPr>
+      </w:pPr>
+      <w:r>
+        <w:rPr>
+          <w:rFonts w:ascii="Times New Roman" w:hAnsi="Times New Roman" w:cs="Times New Roman"/>
+          <w:noProof/>
+          <w:sz w:val="24"/>
+          <w:szCs w:val="24"/>
+        </w:rPr>
+        <w:t xml:space="preserve">The same problem also occurs with initial guess (2, -2.5), evident by graph </w:t>
+      </w:r>
+      <w:r>
+        <w:rPr>
+          <w:rFonts w:ascii="Times New Roman" w:hAnsi="Times New Roman" w:cs="Times New Roman"/>
+          <w:noProof/>
+          <w:sz w:val="24"/>
+          <w:szCs w:val="24"/>
+        </w:rPr>
+        <w:t xml:space="preserve">Q3c4. </w:t>
+      </w:r>
+      <w:r>
+        <w:rPr>
+          <w:rFonts w:ascii="Times New Roman" w:hAnsi="Times New Roman" w:cs="Times New Roman"/>
+          <w:noProof/>
+          <w:sz w:val="24"/>
+          <w:szCs w:val="24"/>
+        </w:rPr>
+        <w:t xml:space="preserve"> At 3</w:t>
+      </w:r>
+      <w:r>
+        <w:rPr>
+          <w:rFonts w:ascii="Times New Roman" w:hAnsi="Times New Roman" w:cs="Times New Roman"/>
+          <w:noProof/>
+          <w:sz w:val="24"/>
+          <w:szCs w:val="24"/>
+          <w:vertAlign w:val="superscript"/>
+        </w:rPr>
+        <w:t>rd</w:t>
+      </w:r>
+      <w:r>
+        <w:rPr>
+          <w:rFonts w:ascii="Times New Roman" w:hAnsi="Times New Roman" w:cs="Times New Roman"/>
+          <w:noProof/>
+          <w:sz w:val="24"/>
+          <w:szCs w:val="24"/>
+        </w:rPr>
+        <w:t xml:space="preserve"> iteration, the xn+1 </w:t>
+      </w:r>
+      <w:r>
+        <w:rPr>
+          <w:rFonts w:ascii="Times New Roman" w:hAnsi="Times New Roman" w:cs="Times New Roman"/>
+          <w:noProof/>
+          <w:sz w:val="24"/>
+          <w:szCs w:val="24"/>
+        </w:rPr>
+        <w:t>has made a big jump</w:t>
+      </w:r>
+      <w:r>
+        <w:rPr>
+          <w:rFonts w:ascii="Times New Roman" w:hAnsi="Times New Roman" w:cs="Times New Roman"/>
+          <w:noProof/>
+          <w:sz w:val="24"/>
+          <w:szCs w:val="24"/>
+        </w:rPr>
+        <w:t xml:space="preserve"> which is far far away from any solution. </w:t>
+      </w:r>
+      <w:r>
+        <w:rPr>
+          <w:rFonts w:ascii="Times New Roman" w:hAnsi="Times New Roman" w:cs="Times New Roman"/>
+          <w:noProof/>
+          <w:sz w:val="24"/>
+          <w:szCs w:val="24"/>
+        </w:rPr>
+        <w:t xml:space="preserve">Therefore the residual has largely increased, </w:t>
+      </w:r>
+      <w:r>
+        <w:rPr>
+          <w:rFonts w:ascii="Times New Roman" w:hAnsi="Times New Roman" w:cs="Times New Roman"/>
+          <w:noProof/>
+          <w:sz w:val="24"/>
+          <w:szCs w:val="24"/>
+        </w:rPr>
+        <w:t>then xn just follows the jarcobin and return back to the nearest solution step by step. Eventually it ends up with the solution that initial guess(-2, 2.5) should find.</w:t>
+      </w:r>
+    </w:p>
+    <w:p>
+      <w:pPr>
+        <w:pStyle w:val="a3"/>
+        <w:ind w:left="1139"/>
+        <w:rPr>
+          <w:rFonts w:ascii="Times New Roman" w:hAnsi="Times New Roman" w:cs="Times New Roman"/>
+          <w:noProof/>
+          <w:sz w:val="24"/>
+          <w:szCs w:val="24"/>
+        </w:rPr>
+      </w:pPr>
+    </w:p>
+    <w:p>
+      <w:pPr>
+        <w:pStyle w:val="a3"/>
+        <w:ind w:left="1139"/>
+        <w:rPr>
+          <w:rFonts w:ascii="Times New Roman" w:hAnsi="Times New Roman" w:cs="Times New Roman"/>
+          <w:sz w:val="24"/>
+          <w:szCs w:val="24"/>
+        </w:rPr>
+      </w:pPr>
+      <w:r>
+        <w:rPr>
+          <w:rFonts w:ascii="Times New Roman" w:hAnsi="Times New Roman" w:cs="Times New Roman"/>
+          <w:noProof/>
+          <w:sz w:val="24"/>
+          <w:szCs w:val="24"/>
+        </w:rPr>
+        <w:t xml:space="preserve">From this two cases we can find that the value of jarcobian has great impact </w:t>
+      </w:r>
+      <w:r>
+        <w:rPr>
+          <w:rFonts w:ascii="Times New Roman" w:hAnsi="Times New Roman" w:cs="Times New Roman"/>
+          <w:noProof/>
+          <w:sz w:val="24"/>
+          <w:szCs w:val="24"/>
+        </w:rPr>
+        <w:t xml:space="preserve">on the iteration process. </w:t>
+      </w:r>
+      <w:r>
+        <w:rPr>
+          <w:rFonts w:ascii="Times New Roman" w:hAnsi="Times New Roman" w:cs="Times New Roman"/>
+          <w:noProof/>
+          <w:sz w:val="24"/>
+          <w:szCs w:val="24"/>
+        </w:rPr>
+        <w:t xml:space="preserve">When the iteration point is close to the local </w:t>
+      </w:r>
+      <w:r>
+        <w:rPr>
+          <w:rFonts w:ascii="Times New Roman" w:hAnsi="Times New Roman" w:cs="Times New Roman"/>
+          <w:noProof/>
+          <w:sz w:val="24"/>
+          <w:szCs w:val="24"/>
+        </w:rPr>
+        <w:t>extreme</w:t>
+      </w:r>
+      <w:r>
+        <w:rPr>
+          <w:rFonts w:ascii="Times New Roman" w:hAnsi="Times New Roman" w:cs="Times New Roman"/>
+          <w:noProof/>
+          <w:sz w:val="24"/>
+          <w:szCs w:val="24"/>
+        </w:rPr>
+        <w:t xml:space="preserve"> of the</w:t>
+      </w:r>
+      <w:r>
+        <w:rPr>
+          <w:rFonts w:ascii="Times New Roman" w:hAnsi="Times New Roman" w:cs="Times New Roman"/>
+          <w:noProof/>
+          <w:sz w:val="24"/>
+          <w:szCs w:val="24"/>
+        </w:rPr>
+        <w:t xml:space="preserve"> function, </w:t>
+      </w:r>
+      <w:r>
+        <w:rPr>
+          <w:rFonts w:ascii="Times New Roman" w:hAnsi="Times New Roman" w:cs="Times New Roman"/>
+          <w:noProof/>
+          <w:sz w:val="24"/>
+          <w:szCs w:val="24"/>
+        </w:rPr>
+        <w:t xml:space="preserve"> </w:t>
+      </w:r>
+      <w:r>
+        <w:rPr>
+          <w:rFonts w:ascii="Times New Roman" w:hAnsi="Times New Roman" w:cs="Times New Roman"/>
+          <w:noProof/>
+          <w:sz w:val="24"/>
+          <w:szCs w:val="24"/>
+        </w:rPr>
+        <w:t xml:space="preserve">the jarcobian will be </w:t>
+      </w:r>
+      <w:r>
+        <w:rPr>
+          <w:rFonts w:ascii="Times New Roman" w:hAnsi="Times New Roman" w:cs="Times New Roman"/>
+          <w:noProof/>
+          <w:sz w:val="24"/>
+          <w:szCs w:val="24"/>
+        </w:rPr>
+        <w:t>close to singular</w:t>
+      </w:r>
+      <w:r>
+        <w:rPr>
+          <w:rFonts w:ascii="Times New Roman" w:hAnsi="Times New Roman" w:cs="Times New Roman"/>
+          <w:noProof/>
+          <w:sz w:val="24"/>
+          <w:szCs w:val="24"/>
+        </w:rPr>
+        <w:t xml:space="preserve"> thus </w:t>
+      </w:r>
+      <w:r>
+        <w:rPr>
+          <w:rFonts w:ascii="Times New Roman" w:hAnsi="Times New Roman" w:cs="Times New Roman"/>
+          <w:noProof/>
+          <w:sz w:val="24"/>
+          <w:szCs w:val="24"/>
+        </w:rPr>
+        <w:t xml:space="preserve">the step size will be bigger, </w:t>
+      </w:r>
+      <w:r>
+        <w:rPr>
+          <w:rFonts w:ascii="Times New Roman" w:hAnsi="Times New Roman" w:cs="Times New Roman"/>
+          <w:noProof/>
+          <w:sz w:val="24"/>
+          <w:szCs w:val="24"/>
+        </w:rPr>
+        <w:t>as sn = J (Xn) \ f(Xn). T</w:t>
+      </w:r>
+      <w:r>
+        <w:rPr>
+          <w:rFonts w:ascii="Times New Roman" w:hAnsi="Times New Roman" w:cs="Times New Roman"/>
+          <w:noProof/>
+          <w:sz w:val="24"/>
+          <w:szCs w:val="24"/>
+        </w:rPr>
+        <w:t xml:space="preserve">herefore </w:t>
+      </w:r>
+      <w:r>
+        <w:rPr>
+          <w:rFonts w:ascii="Times New Roman" w:hAnsi="Times New Roman" w:cs="Times New Roman"/>
+          <w:noProof/>
+          <w:sz w:val="24"/>
+          <w:szCs w:val="24"/>
+        </w:rPr>
+        <w:t xml:space="preserve">it is more likely to make a big jump </w:t>
+      </w:r>
+      <w:r>
+        <w:rPr>
+          <w:rFonts w:ascii="Times New Roman" w:hAnsi="Times New Roman" w:cs="Times New Roman"/>
+          <w:noProof/>
+          <w:sz w:val="24"/>
+          <w:szCs w:val="24"/>
+        </w:rPr>
+        <w:t xml:space="preserve">from xn </w:t>
+      </w:r>
+      <w:r>
+        <w:rPr>
+          <w:rFonts w:ascii="Times New Roman" w:hAnsi="Times New Roman" w:cs="Times New Roman"/>
+          <w:noProof/>
+          <w:sz w:val="24"/>
+          <w:szCs w:val="24"/>
+        </w:rPr>
+        <w:t>to xn+1</w:t>
+      </w:r>
+      <w:r>
+        <w:rPr>
+          <w:rFonts w:ascii="Times New Roman" w:hAnsi="Times New Roman" w:cs="Times New Roman"/>
+          <w:noProof/>
+          <w:sz w:val="24"/>
+          <w:szCs w:val="24"/>
+        </w:rPr>
+        <w:t>, thus result in possible devi</w:t>
+      </w:r>
+      <w:r>
+        <w:rPr>
+          <w:rFonts w:ascii="Times New Roman" w:hAnsi="Times New Roman" w:cs="Times New Roman"/>
+          <w:noProof/>
+          <w:sz w:val="24"/>
+          <w:szCs w:val="24"/>
+        </w:rPr>
+        <w:t>ation from the true solution that near the initial guess.</w:t>
+      </w:r>
+      <w:r>
+        <w:rPr>
+          <w:rFonts w:ascii="Times New Roman" w:hAnsi="Times New Roman" w:cs="Times New Roman"/>
+          <w:noProof/>
+          <w:sz w:val="24"/>
+          <w:szCs w:val="24"/>
+        </w:rPr>
+        <w:t xml:space="preserve"> In this case, Newton’s method would fail to find the nearby solutions around initial guess.</w:t>
+      </w:r>
+    </w:p>
+    <w:p>
+      <w:pPr>
+        <w:pStyle w:val="a3"/>
+        <w:ind w:left="1139"/>
+        <w:rPr>
+          <w:rFonts w:ascii="Times New Roman" w:hAnsi="Times New Roman" w:cs="Times New Roman"/>
+          <w:sz w:val="24"/>
+          <w:szCs w:val="24"/>
+        </w:rPr>
+      </w:pPr>
+      <w:r>
+        <w:rPr>
+          <w:rFonts w:ascii="Times New Roman" w:hAnsi="Times New Roman" w:cs="Times New Roman"/>
+          <w:sz w:val="24"/>
+          <w:szCs w:val="24"/>
+        </w:rPr>
         <w:br w:type="page"/>
       </w:r>
     </w:p>
     <w:p>
-      <w:r>
+      <w:pPr>
+        <w:rPr>
+          <w:rFonts w:ascii="Times New Roman" w:hAnsi="Times New Roman" w:cs="Times New Roman"/>
+          <w:sz w:val="24"/>
+          <w:szCs w:val="24"/>
+        </w:rPr>
+      </w:pPr>
+      <w:r>
+        <w:rPr>
+          <w:rFonts w:ascii="Times New Roman" w:hAnsi="Times New Roman" w:cs="Times New Roman"/>
+          <w:sz w:val="24"/>
+          <w:szCs w:val="24"/>
+        </w:rPr>
         <w:lastRenderedPageBreak/>
-        <w:t>Q2</w:t>
-      </w:r>
-    </w:p>
-    <w:p>
+        <w:t>Q4</w:t>
+      </w:r>
+    </w:p>
+    <w:p>
+      <w:pPr>
+        <w:pStyle w:val="a3"/>
+        <w:numPr>
+          <w:ilvl w:val="0"/>
+          <w:numId w:val="7"/>
+        </w:numPr>
+        <w:rPr>
+          <w:rFonts w:ascii="Times New Roman" w:hAnsi="Times New Roman" w:cs="Times New Roman" w:hint="eastAsia"/>
+          <w:sz w:val="24"/>
+          <w:szCs w:val="24"/>
+        </w:rPr>
+      </w:pPr>
+      <w:r>
+        <w:rPr>
+          <w:rFonts w:ascii="Times New Roman" w:hAnsi="Times New Roman" w:cs="Times New Roman"/>
+          <w:sz w:val="24"/>
+          <w:szCs w:val="24"/>
+        </w:rPr>
+        <w:t>The constants are:</w:t>
+      </w:r>
+      <w:r>
+        <w:rPr>
+          <w:rFonts w:ascii="Times New Roman" w:hAnsi="Times New Roman" w:cs="Times New Roman"/>
+          <w:sz w:val="24"/>
+          <w:szCs w:val="24"/>
+        </w:rPr>
+        <w:br/>
+        <w:t>a = -1, b = -2.6356, c = 0.1438, d =</w:t>
+      </w:r>
+      <w:r>
+        <w:rPr>
+          <w:rFonts w:ascii="Times New Roman" w:hAnsi="Times New Roman" w:cs="Times New Roman"/>
+          <w:sz w:val="24"/>
+          <w:szCs w:val="24"/>
+        </w:rPr>
+        <w:t xml:space="preserve"> 0.5514, e = 3.2229, f = -0.43a</w:t>
+      </w:r>
+    </w:p>
+    <w:p>
+      <w:pPr>
+        <w:pStyle w:val="a3"/>
+        <w:ind w:left="840"/>
+        <w:rPr>
+          <w:rFonts w:ascii="Times New Roman" w:hAnsi="Times New Roman" w:cs="Times New Roman" w:hint="eastAsia"/>
+          <w:sz w:val="24"/>
+          <w:szCs w:val="24"/>
+        </w:rPr>
+      </w:pPr>
+      <w:r>
+        <w:rPr>
+          <w:noProof/>
+        </w:rPr>
+        <w:drawing>
+          <wp:inline distT="0" distB="0" distL="0" distR="0" wp14:anchorId="07C8FCAB" wp14:editId="4051A71D">
+            <wp:extent cx="4638675" cy="3676650"/>
+            <wp:effectExtent l="0" t="0" r="9525" b="0"/>
+            <wp:docPr id="197" name="图片 197"/>
+            <wp:cNvGraphicFramePr>
+              <a:graphicFrameLocks xmlns:a="http://schemas.openxmlformats.org/drawingml/2006/main" noChangeAspect="1"/>
+            </wp:cNvGraphicFramePr>
+            <a:graphic xmlns:a="http://schemas.openxmlformats.org/drawingml/2006/main">
+              <a:graphicData uri="http://schemas.openxmlformats.org/drawingml/2006/picture">
+                <pic:pic xmlns:pic="http://schemas.openxmlformats.org/drawingml/2006/picture">
+                  <pic:nvPicPr>
+                    <pic:cNvPr id="1" name=""/>
+                    <pic:cNvPicPr/>
+                  </pic:nvPicPr>
+                  <pic:blipFill>
+                    <a:blip r:embed="rId12"/>
+                    <a:stretch>
+                      <a:fillRect/>
+                    </a:stretch>
+                  </pic:blipFill>
+                  <pic:spPr>
+                    <a:xfrm>
+                      <a:off x="0" y="0"/>
+                      <a:ext cx="4638675" cy="3676650"/>
+                    </a:xfrm>
+                    <a:prstGeom prst="rect">
+                      <a:avLst/>
+                    </a:prstGeom>
+                  </pic:spPr>
+                </pic:pic>
+              </a:graphicData>
+            </a:graphic>
+          </wp:inline>
+        </w:drawing>
+      </w:r>
+    </w:p>
+    <w:p>
+      <w:pPr>
+        <w:pStyle w:val="a3"/>
+        <w:numPr>
+          <w:ilvl w:val="0"/>
+          <w:numId w:val="7"/>
+        </w:numPr>
+        <w:rPr>
+          <w:rFonts w:ascii="Times New Roman" w:hAnsi="Times New Roman" w:cs="Times New Roman"/>
+          <w:sz w:val="24"/>
+          <w:szCs w:val="24"/>
+        </w:rPr>
+      </w:pPr>
+      <w:r>
+        <w:rPr>
+          <w:rFonts w:ascii="Times New Roman" w:hAnsi="Times New Roman" w:cs="Times New Roman"/>
+          <w:sz w:val="24"/>
+          <w:szCs w:val="24"/>
+        </w:rPr>
+        <w:t xml:space="preserve">To find the constant in the equation </w:t>
+      </w:r>
+      <m:oMath>
+        <m:sSup>
+          <m:sSupPr>
+            <m:ctrlPr>
+              <w:rPr>
+                <w:rFonts w:ascii="Cambria Math" w:hAnsi="Cambria Math" w:cs="Times New Roman"/>
+                <w:i/>
+                <w:sz w:val="24"/>
+                <w:szCs w:val="24"/>
+              </w:rPr>
+            </m:ctrlPr>
+          </m:sSupPr>
+          <m:e>
+            <m:r>
+              <w:rPr>
+                <w:rFonts w:ascii="Cambria Math" w:hAnsi="Cambria Math" w:cs="Times New Roman"/>
+                <w:sz w:val="24"/>
+                <w:szCs w:val="24"/>
+              </w:rPr>
+              <m:t>x</m:t>
+            </m:r>
+          </m:e>
+          <m:sup>
+            <m:r>
+              <w:rPr>
+                <w:rFonts w:ascii="Cambria Math" w:hAnsi="Cambria Math" w:cs="Times New Roman"/>
+                <w:sz w:val="24"/>
+                <w:szCs w:val="24"/>
+              </w:rPr>
+              <m:t>2</m:t>
+            </m:r>
+          </m:sup>
+        </m:sSup>
+        <m:r>
+          <w:rPr>
+            <w:rFonts w:ascii="Cambria Math" w:hAnsi="Cambria Math" w:cs="Times New Roman"/>
+            <w:sz w:val="24"/>
+            <w:szCs w:val="24"/>
+          </w:rPr>
+          <m:t>=b</m:t>
+        </m:r>
+        <m:sSup>
+          <m:sSupPr>
+            <m:ctrlPr>
+              <w:rPr>
+                <w:rFonts w:ascii="Cambria Math" w:hAnsi="Cambria Math" w:cs="Times New Roman"/>
+                <w:i/>
+                <w:sz w:val="24"/>
+                <w:szCs w:val="24"/>
+              </w:rPr>
+            </m:ctrlPr>
+          </m:sSupPr>
+          <m:e>
+            <m:r>
+              <w:rPr>
+                <w:rFonts w:ascii="Cambria Math" w:hAnsi="Cambria Math" w:cs="Times New Roman"/>
+                <w:sz w:val="24"/>
+                <w:szCs w:val="24"/>
+              </w:rPr>
+              <m:t>y</m:t>
+            </m:r>
+          </m:e>
+          <m:sup>
+            <m:r>
+              <w:rPr>
+                <w:rFonts w:ascii="Cambria Math" w:hAnsi="Cambria Math" w:cs="Times New Roman"/>
+                <w:sz w:val="24"/>
+                <w:szCs w:val="24"/>
+              </w:rPr>
+              <m:t>2</m:t>
+            </m:r>
+          </m:sup>
+        </m:sSup>
+        <m:r>
+          <w:rPr>
+            <w:rFonts w:ascii="Cambria Math" w:hAnsi="Cambria Math" w:cs="Times New Roman"/>
+            <w:sz w:val="24"/>
+            <w:szCs w:val="24"/>
+          </w:rPr>
+          <m:t>+cxy+dx+ey+f</m:t>
+        </m:r>
+      </m:oMath>
+      <w:r>
+        <w:rPr>
+          <w:rFonts w:ascii="Times New Roman" w:hAnsi="Times New Roman" w:cs="Times New Roman" w:hint="eastAsia"/>
+          <w:sz w:val="24"/>
+          <w:szCs w:val="24"/>
+        </w:rPr>
+        <w:t xml:space="preserve">, we set up equation </w:t>
+      </w:r>
+      <m:oMath>
+        <m:r>
+          <w:rPr>
+            <w:rFonts w:ascii="Cambria Math" w:hAnsi="Cambria Math" w:cs="Times New Roman"/>
+            <w:sz w:val="24"/>
+            <w:szCs w:val="24"/>
+          </w:rPr>
+          <m:t>Ax=b</m:t>
+        </m:r>
+      </m:oMath>
+      <w:r>
+        <w:rPr>
+          <w:rFonts w:ascii="Times New Roman" w:hAnsi="Times New Roman" w:cs="Times New Roman"/>
+          <w:sz w:val="24"/>
+          <w:szCs w:val="24"/>
+        </w:rPr>
+        <w:t xml:space="preserve">, with </w:t>
+      </w:r>
+      <m:oMath>
+        <m:r>
+          <w:rPr>
+            <w:rFonts w:ascii="Cambria Math" w:hAnsi="Cambria Math" w:cs="Times New Roman"/>
+            <w:sz w:val="24"/>
+            <w:szCs w:val="24"/>
+          </w:rPr>
+          <m:t>A=</m:t>
+        </m:r>
+        <m:d>
+          <m:dPr>
+            <m:begChr m:val="["/>
+            <m:endChr m:val="]"/>
+            <m:ctrlPr>
+              <w:rPr>
+                <w:rFonts w:ascii="Cambria Math" w:hAnsi="Cambria Math" w:cs="Times New Roman"/>
+                <w:i/>
+                <w:sz w:val="24"/>
+                <w:szCs w:val="24"/>
+              </w:rPr>
+            </m:ctrlPr>
+          </m:dPr>
+          <m:e>
+            <m:sSup>
+              <m:sSupPr>
+                <m:ctrlPr>
+                  <w:rPr>
+                    <w:rFonts w:ascii="Cambria Math" w:hAnsi="Cambria Math" w:cs="Times New Roman"/>
+                    <w:i/>
+                    <w:sz w:val="24"/>
+                    <w:szCs w:val="24"/>
+                  </w:rPr>
+                </m:ctrlPr>
+              </m:sSupPr>
+              <m:e>
+                <m:r>
+                  <w:rPr>
+                    <w:rFonts w:ascii="Cambria Math" w:hAnsi="Cambria Math" w:cs="Times New Roman"/>
+                    <w:sz w:val="24"/>
+                    <w:szCs w:val="24"/>
+                  </w:rPr>
+                  <m:t>y</m:t>
+                </m:r>
+              </m:e>
+              <m:sup>
+                <m:r>
+                  <w:rPr>
+                    <w:rFonts w:ascii="Cambria Math" w:hAnsi="Cambria Math" w:cs="Times New Roman"/>
+                    <w:sz w:val="24"/>
+                    <w:szCs w:val="24"/>
+                  </w:rPr>
+                  <m:t>2</m:t>
+                </m:r>
+              </m:sup>
+            </m:sSup>
+            <m:r>
+              <w:rPr>
+                <w:rFonts w:ascii="Cambria Math" w:hAnsi="Cambria Math" w:cs="Times New Roman"/>
+                <w:sz w:val="24"/>
+                <w:szCs w:val="24"/>
+              </w:rPr>
+              <m:t xml:space="preserve"> xy x y f</m:t>
+            </m:r>
+          </m:e>
+        </m:d>
+      </m:oMath>
+      <w:r>
+        <w:rPr>
+          <w:rFonts w:ascii="Times New Roman" w:hAnsi="Times New Roman" w:cs="Times New Roman"/>
+          <w:sz w:val="24"/>
+          <w:szCs w:val="24"/>
+        </w:rPr>
+        <w:t xml:space="preserve"> and </w:t>
+      </w:r>
+      <m:oMath>
+        <m:r>
+          <w:rPr>
+            <w:rFonts w:ascii="Cambria Math" w:hAnsi="Cambria Math" w:cs="Times New Roman"/>
+            <w:sz w:val="24"/>
+            <w:szCs w:val="24"/>
+          </w:rPr>
+          <m:t>b=</m:t>
+        </m:r>
+        <m:sSup>
+          <m:sSupPr>
+            <m:ctrlPr>
+              <w:rPr>
+                <w:rFonts w:ascii="Cambria Math" w:hAnsi="Cambria Math" w:cs="Times New Roman"/>
+                <w:i/>
+                <w:sz w:val="24"/>
+                <w:szCs w:val="24"/>
+              </w:rPr>
+            </m:ctrlPr>
+          </m:sSupPr>
+          <m:e>
+            <m:r>
+              <w:rPr>
+                <w:rFonts w:ascii="Cambria Math" w:hAnsi="Cambria Math" w:cs="Times New Roman"/>
+                <w:sz w:val="24"/>
+                <w:szCs w:val="24"/>
+              </w:rPr>
+              <m:t>x</m:t>
+            </m:r>
+          </m:e>
+          <m:sup>
+            <m:r>
+              <w:rPr>
+                <w:rFonts w:ascii="Cambria Math" w:hAnsi="Cambria Math" w:cs="Times New Roman"/>
+                <w:sz w:val="24"/>
+                <w:szCs w:val="24"/>
+              </w:rPr>
+              <m:t>2</m:t>
+            </m:r>
+          </m:sup>
+        </m:sSup>
+      </m:oMath>
+    </w:p>
+    <w:p>
+      <w:pPr>
+        <w:pStyle w:val="a3"/>
+        <w:ind w:left="420"/>
+        <w:rPr>
+          <w:rFonts w:ascii="Times New Roman" w:hAnsi="Times New Roman" w:cs="Times New Roman"/>
+          <w:sz w:val="24"/>
+          <w:szCs w:val="24"/>
+        </w:rPr>
+      </w:pPr>
+      <w:r>
+        <w:rPr>
+          <w:rFonts w:ascii="Times New Roman" w:hAnsi="Times New Roman" w:cs="Times New Roman"/>
+          <w:sz w:val="24"/>
+          <w:szCs w:val="24"/>
+        </w:rPr>
+        <w:t>T</w:t>
+      </w:r>
+      <w:r>
+        <w:rPr>
+          <w:rFonts w:ascii="Times New Roman" w:hAnsi="Times New Roman" w:cs="Times New Roman" w:hint="eastAsia"/>
+          <w:sz w:val="24"/>
+          <w:szCs w:val="24"/>
+        </w:rPr>
+        <w:t>herefore x = [b c d e f]</w:t>
+      </w:r>
+      <w:r>
+        <w:rPr>
+          <w:rFonts w:ascii="Times New Roman" w:hAnsi="Times New Roman" w:cs="Times New Roman"/>
+          <w:sz w:val="24"/>
+          <w:szCs w:val="24"/>
+        </w:rPr>
+        <w:t>, which corresponds to the constant in equation</w:t>
+      </w:r>
+    </w:p>
+    <w:p>
+      <w:pPr>
+        <w:pStyle w:val="a3"/>
+        <w:ind w:left="420"/>
+        <w:rPr>
+          <w:rFonts w:ascii="Times New Roman" w:hAnsi="Times New Roman" w:cs="Times New Roman"/>
+          <w:sz w:val="24"/>
+          <w:szCs w:val="24"/>
+        </w:rPr>
+      </w:pPr>
+      <w:r>
+        <w:rPr>
+          <w:rFonts w:ascii="Times New Roman" w:hAnsi="Times New Roman" w:cs="Times New Roman" w:hint="eastAsia"/>
+          <w:sz w:val="24"/>
+          <w:szCs w:val="24"/>
+        </w:rPr>
+        <w:t>The singular values for our matrix</w:t>
+      </w:r>
+      <w:r>
+        <w:rPr>
+          <w:rFonts w:ascii="Times New Roman" w:hAnsi="Times New Roman" w:cs="Times New Roman"/>
+          <w:sz w:val="24"/>
+          <w:szCs w:val="24"/>
+        </w:rPr>
+        <w:t xml:space="preserve"> A </w:t>
+      </w:r>
+      <w:r>
+        <w:rPr>
+          <w:rFonts w:ascii="Times New Roman" w:hAnsi="Times New Roman" w:cs="Times New Roman" w:hint="eastAsia"/>
+          <w:sz w:val="24"/>
+          <w:szCs w:val="24"/>
+        </w:rPr>
+        <w:t>is (3.7860,0.9449,0.2089,0.0230,0.0055)</w:t>
+      </w:r>
+      <w:r>
+        <w:rPr>
+          <w:rFonts w:ascii="Times New Roman" w:hAnsi="Times New Roman" w:cs="Times New Roman"/>
+          <w:sz w:val="24"/>
+          <w:szCs w:val="24"/>
+        </w:rPr>
+        <w:t>.</w:t>
+      </w:r>
+      <w:r>
+        <w:rPr>
+          <w:rFonts w:ascii="Times New Roman" w:hAnsi="Times New Roman" w:cs="Times New Roman"/>
+          <w:sz w:val="24"/>
+          <w:szCs w:val="24"/>
+        </w:rPr>
+        <w:br/>
+        <w:t xml:space="preserve">By theorem, the </w:t>
+      </w:r>
+      <w:r>
+        <w:rPr>
+          <w:rFonts w:ascii="Times New Roman" w:hAnsi="Times New Roman" w:cs="Times New Roman"/>
+          <w:sz w:val="24"/>
+          <w:szCs w:val="24"/>
+        </w:rPr>
+        <w:t>condition number for this matrix is 3.7860/0.0055 = 688.3636</w:t>
+      </w:r>
+      <w:r>
+        <w:rPr>
+          <w:rFonts w:ascii="Times New Roman" w:hAnsi="Times New Roman" w:cs="Times New Roman"/>
+          <w:sz w:val="24"/>
+          <w:szCs w:val="24"/>
+        </w:rPr>
+        <w:t xml:space="preserve">, which means this matrix is ill-conditioned. </w:t>
+      </w:r>
+      <w:r>
+        <w:rPr>
+          <w:rFonts w:ascii="Times New Roman" w:hAnsi="Times New Roman" w:cs="Times New Roman"/>
+          <w:sz w:val="24"/>
+          <w:szCs w:val="24"/>
+        </w:rPr>
+        <w:br/>
+        <w:t>Therefore, the solution, which is the value of the constant in the orbit</w:t>
+      </w:r>
+      <w:r>
+        <w:rPr>
+          <w:rFonts w:ascii="Times New Roman" w:hAnsi="Times New Roman" w:cs="Times New Roman"/>
+          <w:sz w:val="24"/>
+          <w:szCs w:val="24"/>
+        </w:rPr>
+        <w:t xml:space="preserve"> equation</w:t>
+      </w:r>
+      <w:r>
+        <w:rPr>
+          <w:rFonts w:ascii="Times New Roman" w:hAnsi="Times New Roman" w:cs="Times New Roman"/>
+          <w:sz w:val="24"/>
+          <w:szCs w:val="24"/>
+        </w:rPr>
+        <w:t>, is sensitive to the input error in A and b of the equation in the system.</w:t>
+      </w:r>
+      <w:r>
+        <w:rPr>
+          <w:rFonts w:ascii="Times New Roman" w:hAnsi="Times New Roman" w:cs="Times New Roman"/>
+          <w:sz w:val="24"/>
+          <w:szCs w:val="24"/>
+        </w:rPr>
+        <w:t xml:space="preserve"> So a small change in A and b might cause a </w:t>
+      </w:r>
+      <w:r>
+        <w:rPr>
+          <w:rFonts w:ascii="Times New Roman" w:hAnsi="Times New Roman" w:cs="Times New Roman"/>
+          <w:sz w:val="24"/>
+          <w:szCs w:val="24"/>
+        </w:rPr>
+        <w:t xml:space="preserve">relative big </w:t>
+      </w:r>
+      <w:r>
+        <w:rPr>
+          <w:rFonts w:ascii="Times New Roman" w:hAnsi="Times New Roman" w:cs="Times New Roman"/>
+          <w:sz w:val="24"/>
+          <w:szCs w:val="24"/>
+        </w:rPr>
+        <w:t xml:space="preserve">change in the orbit. </w:t>
+      </w:r>
+    </w:p>
+    <w:p>
+      <w:pPr>
+        <w:pStyle w:val="a3"/>
+        <w:ind w:left="420"/>
+        <w:rPr>
+          <w:rFonts w:ascii="Times New Roman" w:hAnsi="Times New Roman" w:cs="Times New Roman"/>
+          <w:sz w:val="24"/>
+          <w:szCs w:val="24"/>
+        </w:rPr>
+      </w:pPr>
+    </w:p>
+    <w:p>
+      <w:pPr>
+        <w:pStyle w:val="a3"/>
+        <w:ind w:left="420"/>
+        <w:rPr>
+          <w:rFonts w:ascii="Times New Roman" w:hAnsi="Times New Roman" w:cs="Times New Roman"/>
+          <w:sz w:val="24"/>
+          <w:szCs w:val="24"/>
+        </w:rPr>
+      </w:pPr>
+      <w:r>
+        <w:rPr>
+          <w:rFonts w:ascii="Times New Roman" w:hAnsi="Times New Roman" w:cs="Times New Roman"/>
+          <w:sz w:val="24"/>
+          <w:szCs w:val="24"/>
+        </w:rPr>
+        <w:t xml:space="preserve">In this case, </w:t>
+      </w:r>
+      <w:r>
+        <w:rPr>
+          <w:rFonts w:ascii="Times New Roman" w:hAnsi="Times New Roman" w:cs="Times New Roman"/>
+          <w:sz w:val="24"/>
+          <w:szCs w:val="24"/>
+        </w:rPr>
+        <w:t>A and b are generated by using x and</w:t>
+      </w:r>
+      <w:r>
+        <w:rPr>
+          <w:rFonts w:ascii="Times New Roman" w:hAnsi="Times New Roman" w:cs="Times New Roman"/>
+          <w:sz w:val="24"/>
+          <w:szCs w:val="24"/>
+        </w:rPr>
+        <w:t xml:space="preserve"> y</w:t>
+      </w:r>
+      <w:r>
+        <w:rPr>
+          <w:rFonts w:ascii="Times New Roman" w:hAnsi="Times New Roman" w:cs="Times New Roman"/>
+          <w:sz w:val="24"/>
+          <w:szCs w:val="24"/>
+        </w:rPr>
+        <w:t>. There we</w:t>
+      </w:r>
+      <w:r>
+        <w:rPr>
+          <w:rFonts w:ascii="Times New Roman" w:hAnsi="Times New Roman" w:cs="Times New Roman"/>
+          <w:sz w:val="24"/>
+          <w:szCs w:val="24"/>
+        </w:rPr>
+        <w:t xml:space="preserve"> create</w:t>
+      </w:r>
+      <w:r>
+        <w:rPr>
+          <w:rFonts w:ascii="Times New Roman" w:hAnsi="Times New Roman" w:cs="Times New Roman"/>
+          <w:sz w:val="24"/>
+          <w:szCs w:val="24"/>
+        </w:rPr>
+        <w:t xml:space="preserve"> small error in A and b by adding a random number in interval [-0.005, 0.005] to eac</w:t>
+      </w:r>
+      <w:r>
+        <w:rPr>
+          <w:rFonts w:ascii="Times New Roman" w:hAnsi="Times New Roman" w:cs="Times New Roman"/>
+          <w:sz w:val="24"/>
+          <w:szCs w:val="24"/>
+        </w:rPr>
+        <w:t xml:space="preserve">h element in given vector x, y, then plot the new orbit. </w:t>
+      </w:r>
+    </w:p>
+    <w:p>
+      <w:pPr>
+        <w:pStyle w:val="a3"/>
+        <w:ind w:left="420"/>
+        <w:rPr>
+          <w:rFonts w:ascii="Times New Roman" w:hAnsi="Times New Roman" w:cs="Times New Roman"/>
+          <w:sz w:val="24"/>
+          <w:szCs w:val="24"/>
+        </w:rPr>
+      </w:pPr>
+    </w:p>
+    <w:p>
+      <w:pPr>
+        <w:pStyle w:val="a3"/>
+        <w:ind w:left="420"/>
+        <w:rPr>
+          <w:rFonts w:ascii="Times New Roman" w:hAnsi="Times New Roman" w:cs="Times New Roman" w:hint="eastAsia"/>
+          <w:sz w:val="24"/>
+          <w:szCs w:val="24"/>
+        </w:rPr>
+      </w:pPr>
+      <w:r>
+        <w:rPr>
+          <w:rFonts w:ascii="Times New Roman" w:hAnsi="Times New Roman" w:cs="Times New Roman"/>
+          <w:sz w:val="24"/>
+          <w:szCs w:val="24"/>
+        </w:rPr>
+        <w:t>Since the Matrix A is ill-conditioned, we are expecting to get different orbits</w:t>
+      </w:r>
+      <w:r>
+        <w:rPr>
+          <w:rFonts w:ascii="Times New Roman" w:hAnsi="Times New Roman" w:cs="Times New Roman"/>
+          <w:sz w:val="24"/>
+          <w:szCs w:val="24"/>
+        </w:rPr>
+        <w:t xml:space="preserve"> deviating from original orbit</w:t>
+      </w:r>
+      <w:r>
+        <w:rPr>
+          <w:rFonts w:ascii="Times New Roman" w:hAnsi="Times New Roman" w:cs="Times New Roman"/>
+          <w:sz w:val="24"/>
+          <w:szCs w:val="24"/>
+        </w:rPr>
+        <w:t xml:space="preserve"> after perturbing the data. </w:t>
+      </w:r>
+      <w:r>
+        <w:rPr>
+          <w:rFonts w:ascii="Times New Roman" w:hAnsi="Times New Roman" w:cs="Times New Roman"/>
+          <w:sz w:val="24"/>
+          <w:szCs w:val="24"/>
+        </w:rPr>
+        <w:t>And from the Sufficient Ouput.pdf,</w:t>
+      </w:r>
+      <w:r>
+        <w:rPr>
+          <w:rFonts w:ascii="Times New Roman" w:hAnsi="Times New Roman" w:cs="Times New Roman"/>
+          <w:sz w:val="24"/>
+          <w:szCs w:val="24"/>
+        </w:rPr>
+        <w:t xml:space="preserve"> Q4b section, we get different new orbit</w:t>
+      </w:r>
+      <w:r>
+        <w:rPr>
+          <w:rFonts w:ascii="Times New Roman" w:hAnsi="Times New Roman" w:cs="Times New Roman"/>
+          <w:sz w:val="24"/>
+          <w:szCs w:val="24"/>
+        </w:rPr>
+        <w:t>s that are from s</w:t>
+      </w:r>
+      <w:r>
+        <w:rPr>
+          <w:rFonts w:ascii="Times New Roman" w:hAnsi="Times New Roman" w:cs="Times New Roman"/>
+          <w:sz w:val="24"/>
+          <w:szCs w:val="24"/>
+        </w:rPr>
+        <w:t xml:space="preserve">maller than original one </w:t>
+      </w:r>
+      <w:r>
+        <w:rPr>
+          <w:rFonts w:ascii="Times New Roman" w:hAnsi="Times New Roman" w:cs="Times New Roman"/>
+          <w:sz w:val="24"/>
+          <w:szCs w:val="24"/>
+        </w:rPr>
+        <w:t>to muc</w:t>
+      </w:r>
+      <w:r>
+        <w:rPr>
+          <w:rFonts w:ascii="Times New Roman" w:hAnsi="Times New Roman" w:cs="Times New Roman"/>
+          <w:sz w:val="24"/>
+          <w:szCs w:val="24"/>
+        </w:rPr>
+        <w:t xml:space="preserve">h bigger than the original one, whereas the data </w:t>
+      </w:r>
+      <w:r>
+        <w:rPr>
+          <w:rFonts w:ascii="Times New Roman" w:hAnsi="Times New Roman" w:cs="Times New Roman"/>
+          <w:sz w:val="24"/>
+          <w:szCs w:val="24"/>
+        </w:rPr>
+        <w:t>points are close to each o</w:t>
+      </w:r>
+      <w:r>
+        <w:rPr>
+          <w:rFonts w:ascii="Times New Roman" w:hAnsi="Times New Roman" w:cs="Times New Roman"/>
+          <w:sz w:val="24"/>
+          <w:szCs w:val="24"/>
+        </w:rPr>
+        <w:t>ther in ea</w:t>
+      </w:r>
+      <w:r>
+        <w:rPr>
+          <w:rFonts w:ascii="Times New Roman" w:hAnsi="Times New Roman" w:cs="Times New Roman"/>
+          <w:sz w:val="24"/>
+          <w:szCs w:val="24"/>
+        </w:rPr>
+        <w:t>ch case.</w:t>
+      </w:r>
+      <w:r>
+        <w:rPr>
+          <w:rFonts w:ascii="Times New Roman" w:hAnsi="Times New Roman" w:cs="Times New Roman"/>
+          <w:sz w:val="24"/>
+          <w:szCs w:val="24"/>
+        </w:rPr>
+        <w:t xml:space="preserve"> This evident that this equation is ill-conditioned. And we should find a new way to solve the constant in orbit. </w:t>
+      </w:r>
       <w:bookmarkStart w:id="0" w:name="_GoBack"/>
       <w:bookmarkEnd w:id="0"/>
     </w:p>
@@ -480,6 +2373,181 @@
 <file path=word/numbering.xml><?xml version="1.0" encoding="utf-8"?>
 <w:numbering xmlns:wpc="http://schemas.microsoft.com/office/word/2010/wordprocessingCanvas" xmlns:cx="http://schemas.microsoft.com/office/drawing/2014/chartex" xmlns:cx1="http://schemas.microsoft.com/office/drawing/2015/9/8/chartex" xmlns:cx2="http://schemas.microsoft.com/office/drawing/2015/10/21/chartex" xmlns:cx3="http://schemas.microsoft.com/office/drawing/2016/5/9/chartex" xmlns:cx4="http://schemas.microsoft.com/office/drawing/2016/5/10/chartex" xmlns:cx5="http://schemas.microsoft.com/office/drawing/2016/5/11/chartex" xmlns:cx6="http://schemas.microsoft.com/office/drawing/2016/5/12/chartex" xmlns:cx7="http://schemas.microsoft.com/office/drawing/2016/5/13/chartex" xmlns:cx8="http://schemas.microsoft.com/office/drawing/2016/5/14/chartex" xmlns:mc="http://schemas.openxmlformats.org/markup-compatibility/2006" xmlns:aink="http://schemas.microsoft.com/office/drawing/2016/ink" xmlns:am3d="http://schemas.microsoft.com/office/drawing/2017/model3d" xmlns:o="urn:schemas-microsoft-com:office:office" xmlns:r="http://schemas.openxmlformats.org/officeDocument/2006/relationships" xmlns:m="http://schemas.openxmlformats.org/officeDocument/2006/math" xmlns:v="urn:schemas-microsoft-com:vml" xmlns:wp14="http://schemas.microsoft.com/office/word/2010/wordprocessingDrawing" xmlns:wp="http://schemas.openxmlformats.org/drawingml/2006/wordprocessingDrawing" xmlns:w10="urn:schemas-microsoft-com:office:word" xmlns:w="http://schemas.openxmlformats.org/wordprocessingml/2006/main" xmlns:w14="http://schemas.microsoft.com/office/word/2010/wordml" xmlns:w15="http://schemas.microsoft.com/office/word/2012/wordml" xmlns:w16cid="http://schemas.microsoft.com/office/word/2016/wordml/cid" xmlns:w16se="http://schemas.microsoft.com/office/word/2015/wordml/symex" xmlns:wpg="http://schemas.microsoft.com/office/word/2010/wordprocessingGroup" xmlns:wpi="http://schemas.microsoft.com/office/word/2010/wordprocessingInk" xmlns:wne="http://schemas.microsoft.com/office/word/2006/wordml" xmlns:wps="http://schemas.microsoft.com/office/word/2010/wordprocessingShape" mc:Ignorable="w14 w15 w16se w16cid wp14">
   <w:abstractNum w:abstractNumId="0" w15:restartNumberingAfterBreak="0">
+    <w:nsid w:val="204E1016"/>
+    <w:multiLevelType w:val="hybridMultilevel"/>
+    <w:tmpl w:val="95D6B4FC"/>
+    <w:lvl w:ilvl="0" w:tplc="04090019">
+      <w:start w:val="1"/>
+      <w:numFmt w:val="lowerLetter"/>
+      <w:lvlText w:val="%1."/>
+      <w:lvlJc w:val="left"/>
+      <w:pPr>
+        <w:ind w:left="840" w:hanging="420"/>
+      </w:pPr>
+      <w:rPr>
+        <w:rFonts w:hint="default"/>
+      </w:rPr>
+    </w:lvl>
+    <w:lvl w:ilvl="1" w:tplc="04090019" w:tentative="1">
+      <w:start w:val="1"/>
+      <w:numFmt w:val="lowerLetter"/>
+      <w:lvlText w:val="%2)"/>
+      <w:lvlJc w:val="left"/>
+      <w:pPr>
+        <w:ind w:left="1260" w:hanging="420"/>
+      </w:pPr>
+    </w:lvl>
+    <w:lvl w:ilvl="2" w:tplc="0409001B" w:tentative="1">
+      <w:start w:val="1"/>
+      <w:numFmt w:val="lowerRoman"/>
+      <w:lvlText w:val="%3."/>
+      <w:lvlJc w:val="right"/>
+      <w:pPr>
+        <w:ind w:left="1680" w:hanging="420"/>
+      </w:pPr>
+    </w:lvl>
+    <w:lvl w:ilvl="3" w:tplc="0409000F" w:tentative="1">
+      <w:start w:val="1"/>
+      <w:numFmt w:val="decimal"/>
+      <w:lvlText w:val="%4."/>
+      <w:lvlJc w:val="left"/>
+      <w:pPr>
+        <w:ind w:left="2100" w:hanging="420"/>
+      </w:pPr>
+    </w:lvl>
+    <w:lvl w:ilvl="4" w:tplc="04090019" w:tentative="1">
+      <w:start w:val="1"/>
+      <w:numFmt w:val="lowerLetter"/>
+      <w:lvlText w:val="%5)"/>
+      <w:lvlJc w:val="left"/>
+      <w:pPr>
+        <w:ind w:left="2520" w:hanging="420"/>
+      </w:pPr>
+    </w:lvl>
+    <w:lvl w:ilvl="5" w:tplc="0409001B" w:tentative="1">
+      <w:start w:val="1"/>
+      <w:numFmt w:val="lowerRoman"/>
+      <w:lvlText w:val="%6."/>
+      <w:lvlJc w:val="right"/>
+      <w:pPr>
+        <w:ind w:left="2940" w:hanging="420"/>
+      </w:pPr>
+    </w:lvl>
+    <w:lvl w:ilvl="6" w:tplc="0409000F" w:tentative="1">
+      <w:start w:val="1"/>
+      <w:numFmt w:val="decimal"/>
+      <w:lvlText w:val="%7."/>
+      <w:lvlJc w:val="left"/>
+      <w:pPr>
+        <w:ind w:left="3360" w:hanging="420"/>
+      </w:pPr>
+    </w:lvl>
+    <w:lvl w:ilvl="7" w:tplc="04090019" w:tentative="1">
+      <w:start w:val="1"/>
+      <w:numFmt w:val="lowerLetter"/>
+      <w:lvlText w:val="%8)"/>
+      <w:lvlJc w:val="left"/>
+      <w:pPr>
+        <w:ind w:left="3780" w:hanging="420"/>
+      </w:pPr>
+    </w:lvl>
+    <w:lvl w:ilvl="8" w:tplc="0409001B" w:tentative="1">
+      <w:start w:val="1"/>
+      <w:numFmt w:val="lowerRoman"/>
+      <w:lvlText w:val="%9."/>
+      <w:lvlJc w:val="right"/>
+      <w:pPr>
+        <w:ind w:left="4200" w:hanging="420"/>
+      </w:pPr>
+    </w:lvl>
+  </w:abstractNum>
+  <w:abstractNum w:abstractNumId="1" w15:restartNumberingAfterBreak="0">
+    <w:nsid w:val="2A194A8E"/>
+    <w:multiLevelType w:val="hybridMultilevel"/>
+    <w:tmpl w:val="DE88CAC6"/>
+    <w:lvl w:ilvl="0" w:tplc="0409000F">
+      <w:start w:val="1"/>
+      <w:numFmt w:val="decimal"/>
+      <w:lvlText w:val="%1."/>
+      <w:lvlJc w:val="left"/>
+      <w:pPr>
+        <w:ind w:left="420" w:hanging="420"/>
+      </w:pPr>
+    </w:lvl>
+    <w:lvl w:ilvl="1" w:tplc="04090019" w:tentative="1">
+      <w:start w:val="1"/>
+      <w:numFmt w:val="lowerLetter"/>
+      <w:lvlText w:val="%2)"/>
+      <w:lvlJc w:val="left"/>
+      <w:pPr>
+        <w:ind w:left="840" w:hanging="420"/>
+      </w:pPr>
+    </w:lvl>
+    <w:lvl w:ilvl="2" w:tplc="0409001B" w:tentative="1">
+      <w:start w:val="1"/>
+      <w:numFmt w:val="lowerRoman"/>
+      <w:lvlText w:val="%3."/>
+      <w:lvlJc w:val="right"/>
+      <w:pPr>
+        <w:ind w:left="1260" w:hanging="420"/>
+      </w:pPr>
+    </w:lvl>
+    <w:lvl w:ilvl="3" w:tplc="0409000F" w:tentative="1">
+      <w:start w:val="1"/>
+      <w:numFmt w:val="decimal"/>
+      <w:lvlText w:val="%4."/>
+      <w:lvlJc w:val="left"/>
+      <w:pPr>
+        <w:ind w:left="1680" w:hanging="420"/>
+      </w:pPr>
+    </w:lvl>
+    <w:lvl w:ilvl="4" w:tplc="04090019" w:tentative="1">
+      <w:start w:val="1"/>
+      <w:numFmt w:val="lowerLetter"/>
+      <w:lvlText w:val="%5)"/>
+      <w:lvlJc w:val="left"/>
+      <w:pPr>
+        <w:ind w:left="2100" w:hanging="420"/>
+      </w:pPr>
+    </w:lvl>
+    <w:lvl w:ilvl="5" w:tplc="0409001B" w:tentative="1">
+      <w:start w:val="1"/>
+      <w:numFmt w:val="lowerRoman"/>
+      <w:lvlText w:val="%6."/>
+      <w:lvlJc w:val="right"/>
+      <w:pPr>
+        <w:ind w:left="2520" w:hanging="420"/>
+      </w:pPr>
+    </w:lvl>
+    <w:lvl w:ilvl="6" w:tplc="0409000F" w:tentative="1">
+      <w:start w:val="1"/>
+      <w:numFmt w:val="decimal"/>
+      <w:lvlText w:val="%7."/>
+      <w:lvlJc w:val="left"/>
+      <w:pPr>
+        <w:ind w:left="2940" w:hanging="420"/>
+      </w:pPr>
+    </w:lvl>
+    <w:lvl w:ilvl="7" w:tplc="04090019" w:tentative="1">
+      <w:start w:val="1"/>
+      <w:numFmt w:val="lowerLetter"/>
+      <w:lvlText w:val="%8)"/>
+      <w:lvlJc w:val="left"/>
+      <w:pPr>
+        <w:ind w:left="3360" w:hanging="420"/>
+      </w:pPr>
+    </w:lvl>
+    <w:lvl w:ilvl="8" w:tplc="0409001B" w:tentative="1">
+      <w:start w:val="1"/>
+      <w:numFmt w:val="lowerRoman"/>
+      <w:lvlText w:val="%9."/>
+      <w:lvlJc w:val="right"/>
+      <w:pPr>
+        <w:ind w:left="3780" w:hanging="420"/>
+      </w:pPr>
+    </w:lvl>
+  </w:abstractNum>
+  <w:abstractNum w:abstractNumId="2" w15:restartNumberingAfterBreak="0">
     <w:nsid w:val="2AA93E90"/>
     <w:multiLevelType w:val="hybridMultilevel"/>
     <w:tmpl w:val="CA5018C4"/>
@@ -565,7 +2633,96 @@
       </w:pPr>
     </w:lvl>
   </w:abstractNum>
-  <w:abstractNum w:abstractNumId="1" w15:restartNumberingAfterBreak="0">
+  <w:abstractNum w:abstractNumId="3" w15:restartNumberingAfterBreak="0">
+    <w:nsid w:val="2DC80A0E"/>
+    <w:multiLevelType w:val="hybridMultilevel"/>
+    <w:tmpl w:val="B59CCAD6"/>
+    <w:lvl w:ilvl="0" w:tplc="04090019">
+      <w:start w:val="1"/>
+      <w:numFmt w:val="lowerLetter"/>
+      <w:lvlText w:val="%1."/>
+      <w:lvlJc w:val="left"/>
+      <w:pPr>
+        <w:ind w:left="420" w:hanging="420"/>
+      </w:pPr>
+      <w:rPr>
+        <w:rFonts w:hint="default"/>
+      </w:rPr>
+    </w:lvl>
+    <w:lvl w:ilvl="1" w:tplc="04090019">
+      <w:start w:val="1"/>
+      <w:numFmt w:val="lowerLetter"/>
+      <w:lvlText w:val="%2)"/>
+      <w:lvlJc w:val="left"/>
+      <w:pPr>
+        <w:ind w:left="840" w:hanging="420"/>
+      </w:pPr>
+    </w:lvl>
+    <w:lvl w:ilvl="2" w:tplc="0409001B" w:tentative="1">
+      <w:start w:val="1"/>
+      <w:numFmt w:val="lowerRoman"/>
+      <w:lvlText w:val="%3."/>
+      <w:lvlJc w:val="right"/>
+      <w:pPr>
+        <w:ind w:left="1260" w:hanging="420"/>
+      </w:pPr>
+    </w:lvl>
+    <w:lvl w:ilvl="3" w:tplc="0409000F" w:tentative="1">
+      <w:start w:val="1"/>
+      <w:numFmt w:val="decimal"/>
+      <w:lvlText w:val="%4."/>
+      <w:lvlJc w:val="left"/>
+      <w:pPr>
+        <w:ind w:left="1680" w:hanging="420"/>
+      </w:pPr>
+    </w:lvl>
+    <w:lvl w:ilvl="4" w:tplc="04090019" w:tentative="1">
+      <w:start w:val="1"/>
+      <w:numFmt w:val="lowerLetter"/>
+      <w:lvlText w:val="%5)"/>
+      <w:lvlJc w:val="left"/>
+      <w:pPr>
+        <w:ind w:left="2100" w:hanging="420"/>
+      </w:pPr>
+    </w:lvl>
+    <w:lvl w:ilvl="5" w:tplc="0409001B" w:tentative="1">
+      <w:start w:val="1"/>
+      <w:numFmt w:val="lowerRoman"/>
+      <w:lvlText w:val="%6."/>
+      <w:lvlJc w:val="right"/>
+      <w:pPr>
+        <w:ind w:left="2520" w:hanging="420"/>
+      </w:pPr>
+    </w:lvl>
+    <w:lvl w:ilvl="6" w:tplc="0409000F" w:tentative="1">
+      <w:start w:val="1"/>
+      <w:numFmt w:val="decimal"/>
+      <w:lvlText w:val="%7."/>
+      <w:lvlJc w:val="left"/>
+      <w:pPr>
+        <w:ind w:left="2940" w:hanging="420"/>
+      </w:pPr>
+    </w:lvl>
+    <w:lvl w:ilvl="7" w:tplc="04090019" w:tentative="1">
+      <w:start w:val="1"/>
+      <w:numFmt w:val="lowerLetter"/>
+      <w:lvlText w:val="%8)"/>
+      <w:lvlJc w:val="left"/>
+      <w:pPr>
+        <w:ind w:left="3360" w:hanging="420"/>
+      </w:pPr>
+    </w:lvl>
+    <w:lvl w:ilvl="8" w:tplc="0409001B" w:tentative="1">
+      <w:start w:val="1"/>
+      <w:numFmt w:val="lowerRoman"/>
+      <w:lvlText w:val="%9."/>
+      <w:lvlJc w:val="right"/>
+      <w:pPr>
+        <w:ind w:left="3780" w:hanging="420"/>
+      </w:pPr>
+    </w:lvl>
+  </w:abstractNum>
+  <w:abstractNum w:abstractNumId="4" w15:restartNumberingAfterBreak="0">
     <w:nsid w:val="54FA492E"/>
     <w:multiLevelType w:val="hybridMultilevel"/>
     <w:tmpl w:val="D1CC2B6C"/>
@@ -654,10 +2811,10 @@
       </w:pPr>
     </w:lvl>
   </w:abstractNum>
-  <w:abstractNum w:abstractNumId="2" w15:restartNumberingAfterBreak="0">
+  <w:abstractNum w:abstractNumId="5" w15:restartNumberingAfterBreak="0">
     <w:nsid w:val="599E59AA"/>
     <w:multiLevelType w:val="hybridMultilevel"/>
-    <w:tmpl w:val="C1C2D024"/>
+    <w:tmpl w:val="DD0EE0C8"/>
     <w:lvl w:ilvl="0" w:tplc="04090019">
       <w:start w:val="1"/>
       <w:numFmt w:val="lowerLetter"/>
@@ -682,7 +2839,7 @@
         <w:rFonts w:ascii="Symbol" w:hAnsi="Symbol" w:hint="default"/>
       </w:rPr>
     </w:lvl>
-    <w:lvl w:ilvl="2" w:tplc="0409001B" w:tentative="1">
+    <w:lvl w:ilvl="2" w:tplc="0409001B">
       <w:start w:val="1"/>
       <w:numFmt w:val="lowerRoman"/>
       <w:lvlText w:val="%3."/>
@@ -746,14 +2903,115 @@
       </w:pPr>
     </w:lvl>
   </w:abstractNum>
+  <w:abstractNum w:abstractNumId="6" w15:restartNumberingAfterBreak="0">
+    <w:nsid w:val="6C17778A"/>
+    <w:multiLevelType w:val="hybridMultilevel"/>
+    <w:tmpl w:val="92148CE4"/>
+    <w:lvl w:ilvl="0" w:tplc="04090019">
+      <w:start w:val="1"/>
+      <w:numFmt w:val="lowerLetter"/>
+      <w:lvlText w:val="%1."/>
+      <w:lvlJc w:val="left"/>
+      <w:pPr>
+        <w:ind w:left="1140" w:hanging="420"/>
+      </w:pPr>
+      <w:rPr>
+        <w:rFonts w:hint="default"/>
+      </w:rPr>
+    </w:lvl>
+    <w:lvl w:ilvl="1" w:tplc="04090019" w:tentative="1">
+      <w:start w:val="1"/>
+      <w:numFmt w:val="lowerLetter"/>
+      <w:lvlText w:val="%2)"/>
+      <w:lvlJc w:val="left"/>
+      <w:pPr>
+        <w:ind w:left="1560" w:hanging="420"/>
+      </w:pPr>
+    </w:lvl>
+    <w:lvl w:ilvl="2" w:tplc="0409001B" w:tentative="1">
+      <w:start w:val="1"/>
+      <w:numFmt w:val="lowerRoman"/>
+      <w:lvlText w:val="%3."/>
+      <w:lvlJc w:val="right"/>
+      <w:pPr>
+        <w:ind w:left="1980" w:hanging="420"/>
+      </w:pPr>
+    </w:lvl>
+    <w:lvl w:ilvl="3" w:tplc="0409000F" w:tentative="1">
+      <w:start w:val="1"/>
+      <w:numFmt w:val="decimal"/>
+      <w:lvlText w:val="%4."/>
+      <w:lvlJc w:val="left"/>
+      <w:pPr>
+        <w:ind w:left="2400" w:hanging="420"/>
+      </w:pPr>
+    </w:lvl>
+    <w:lvl w:ilvl="4" w:tplc="04090019" w:tentative="1">
+      <w:start w:val="1"/>
+      <w:numFmt w:val="lowerLetter"/>
+      <w:lvlText w:val="%5)"/>
+      <w:lvlJc w:val="left"/>
+      <w:pPr>
+        <w:ind w:left="2820" w:hanging="420"/>
+      </w:pPr>
+    </w:lvl>
+    <w:lvl w:ilvl="5" w:tplc="0409001B" w:tentative="1">
+      <w:start w:val="1"/>
+      <w:numFmt w:val="lowerRoman"/>
+      <w:lvlText w:val="%6."/>
+      <w:lvlJc w:val="right"/>
+      <w:pPr>
+        <w:ind w:left="3240" w:hanging="420"/>
+      </w:pPr>
+    </w:lvl>
+    <w:lvl w:ilvl="6" w:tplc="0409000F" w:tentative="1">
+      <w:start w:val="1"/>
+      <w:numFmt w:val="decimal"/>
+      <w:lvlText w:val="%7."/>
+      <w:lvlJc w:val="left"/>
+      <w:pPr>
+        <w:ind w:left="3660" w:hanging="420"/>
+      </w:pPr>
+    </w:lvl>
+    <w:lvl w:ilvl="7" w:tplc="04090019" w:tentative="1">
+      <w:start w:val="1"/>
+      <w:numFmt w:val="lowerLetter"/>
+      <w:lvlText w:val="%8)"/>
+      <w:lvlJc w:val="left"/>
+      <w:pPr>
+        <w:ind w:left="4080" w:hanging="420"/>
+      </w:pPr>
+    </w:lvl>
+    <w:lvl w:ilvl="8" w:tplc="0409001B" w:tentative="1">
+      <w:start w:val="1"/>
+      <w:numFmt w:val="lowerRoman"/>
+      <w:lvlText w:val="%9."/>
+      <w:lvlJc w:val="right"/>
+      <w:pPr>
+        <w:ind w:left="4500" w:hanging="420"/>
+      </w:pPr>
+    </w:lvl>
+  </w:abstractNum>
   <w:num w:numId="1">
+    <w:abstractNumId w:val="5"/>
+  </w:num>
+  <w:num w:numId="2">
+    <w:abstractNumId w:val="4"/>
+  </w:num>
+  <w:num w:numId="3">
     <w:abstractNumId w:val="2"/>
   </w:num>
-  <w:num w:numId="2">
+  <w:num w:numId="4">
     <w:abstractNumId w:val="1"/>
   </w:num>
-  <w:num w:numId="3">
+  <w:num w:numId="5">
     <w:abstractNumId w:val="0"/>
+  </w:num>
+  <w:num w:numId="6">
+    <w:abstractNumId w:val="6"/>
+  </w:num>
+  <w:num w:numId="7">
+    <w:abstractNumId w:val="3"/>
   </w:num>
 </w:numbering>
 </file>
@@ -1194,6 +3452,16 @@
       <w:contextualSpacing/>
     </w:pPr>
   </w:style>
+  <w:style w:type="character" w:styleId="a4">
+    <w:name w:val="Placeholder Text"/>
+    <w:basedOn w:val="a0"/>
+    <w:uiPriority w:val="99"/>
+    <w:semiHidden/>
+    <w:rsid w:val="00C1184F"/>
+    <w:rPr>
+      <w:color w:val="808080"/>
+    </w:rPr>
+  </w:style>
 </w:styles>
 </file>
 
@@ -1456,4 +3724,16 @@
     </a:ext>
   </a:extLst>
 </a:theme>
+</file>
+
+<file path=customXml/item1.xml><?xml version="1.0" encoding="utf-8"?>
+<b:Sources xmlns:b="http://schemas.openxmlformats.org/officeDocument/2006/bibliography" xmlns="http://schemas.openxmlformats.org/officeDocument/2006/bibliography" SelectedStyle="\APASixthEditionOfficeOnline.xsl" StyleName="APA" Version="6"/>
+</file>
+
+<file path=customXml/itemProps1.xml><?xml version="1.0" encoding="utf-8"?>
+<ds:datastoreItem xmlns:ds="http://schemas.openxmlformats.org/officeDocument/2006/customXml" ds:itemID="{067E07D5-7EBA-43A1-A046-607BBE5450B2}">
+  <ds:schemaRefs>
+    <ds:schemaRef ds:uri="http://schemas.openxmlformats.org/officeDocument/2006/bibliography"/>
+  </ds:schemaRefs>
+</ds:datastoreItem>
 </file>
</xml_diff>

<commit_message>
MAST30028 Find a bug in Q3's comment
</commit_message>
<xml_diff>
--- a/MAST30028/Assignment2/Assignment2.docx
+++ b/MAST30028/Assignment2/Assignment2.docx
@@ -178,25 +178,7 @@
           <w:sz w:val="24"/>
           <w:szCs w:val="24"/>
         </w:rPr>
-        <w:t xml:space="preserve">, </w:t>
-      </w:r>
-      <w:proofErr w:type="gramStart"/>
-      <w:r>
-        <w:rPr>
-          <w:rFonts w:ascii="Times New Roman" w:hAnsi="Times New Roman" w:cs="Times New Roman"/>
-          <w:sz w:val="24"/>
-          <w:szCs w:val="24"/>
-        </w:rPr>
-        <w:t>we  can</w:t>
-      </w:r>
-      <w:proofErr w:type="gramEnd"/>
-      <w:r>
-        <w:rPr>
-          <w:rFonts w:ascii="Times New Roman" w:hAnsi="Times New Roman" w:cs="Times New Roman"/>
-          <w:sz w:val="24"/>
-          <w:szCs w:val="24"/>
-        </w:rPr>
-        <w:t xml:space="preserve"> quickly find the solution. </w:t>
+        <w:t xml:space="preserve">, we  can quickly find the solution. </w:t>
       </w:r>
     </w:p>
     <w:p>
@@ -242,25 +224,7 @@
           <w:sz w:val="24"/>
           <w:szCs w:val="24"/>
         </w:rPr>
-        <w:t xml:space="preserve"> There is no solution for this equation in the </w:t>
-      </w:r>
-      <w:proofErr w:type="gramStart"/>
-      <w:r>
-        <w:rPr>
-          <w:rFonts w:ascii="Times New Roman" w:hAnsi="Times New Roman" w:cs="Times New Roman"/>
-          <w:sz w:val="24"/>
-          <w:szCs w:val="24"/>
-        </w:rPr>
-        <w:t>interval[</w:t>
-      </w:r>
-      <w:proofErr w:type="gramEnd"/>
-      <w:r>
-        <w:rPr>
-          <w:rFonts w:ascii="Times New Roman" w:hAnsi="Times New Roman" w:cs="Times New Roman"/>
-          <w:sz w:val="24"/>
-          <w:szCs w:val="24"/>
-        </w:rPr>
-        <w:t>0,5]</w:t>
+        <w:t xml:space="preserve"> There is no solution for this equation in the interval[0,5]</w:t>
       </w:r>
       <w:r>
         <w:rPr>
@@ -278,23 +242,13 @@
         </w:rPr>
         <w:t xml:space="preserve">The algorithm is not reliable in this case. </w:t>
       </w:r>
-      <w:proofErr w:type="gramStart"/>
-      <w:r>
-        <w:rPr>
-          <w:rFonts w:ascii="Times New Roman" w:hAnsi="Times New Roman" w:cs="Times New Roman"/>
-          <w:sz w:val="24"/>
-          <w:szCs w:val="24"/>
-        </w:rPr>
-        <w:t>Therefore</w:t>
-      </w:r>
-      <w:proofErr w:type="gramEnd"/>
-      <w:r>
-        <w:rPr>
-          <w:rFonts w:ascii="Times New Roman" w:hAnsi="Times New Roman" w:cs="Times New Roman"/>
-          <w:sz w:val="24"/>
-          <w:szCs w:val="24"/>
-        </w:rPr>
-        <w:t xml:space="preserve"> the algorithm just keep </w:t>
+      <w:r>
+        <w:rPr>
+          <w:rFonts w:ascii="Times New Roman" w:hAnsi="Times New Roman" w:cs="Times New Roman"/>
+          <w:sz w:val="24"/>
+          <w:szCs w:val="24"/>
+        </w:rPr>
+        <w:t xml:space="preserve">Therefore the algorithm just keep </w:t>
       </w:r>
       <w:r>
         <w:rPr>
@@ -350,32 +304,13 @@
         </w:rPr>
         <w:t xml:space="preserve"> and there is no change of sign in the interval [-1,1], evident by the plot of this function. </w:t>
       </w:r>
-      <w:proofErr w:type="gramStart"/>
-      <w:r>
-        <w:rPr>
-          <w:rFonts w:ascii="Times New Roman" w:hAnsi="Times New Roman" w:cs="Times New Roman"/>
-          <w:sz w:val="24"/>
-          <w:szCs w:val="24"/>
-        </w:rPr>
-        <w:t>Therefore</w:t>
-      </w:r>
-      <w:proofErr w:type="gramEnd"/>
-      <w:r>
-        <w:rPr>
-          <w:rFonts w:ascii="Times New Roman" w:hAnsi="Times New Roman" w:cs="Times New Roman"/>
-          <w:sz w:val="24"/>
-          <w:szCs w:val="24"/>
-        </w:rPr>
-        <w:t xml:space="preserve"> the </w:t>
-      </w:r>
-      <w:proofErr w:type="spellStart"/>
-      <w:r>
-        <w:rPr>
-          <w:rFonts w:ascii="Times New Roman" w:hAnsi="Times New Roman" w:cs="Times New Roman"/>
-          <w:sz w:val="24"/>
-          <w:szCs w:val="24"/>
-        </w:rPr>
-        <w:t>al</w:t>
+      <w:r>
+        <w:rPr>
+          <w:rFonts w:ascii="Times New Roman" w:hAnsi="Times New Roman" w:cs="Times New Roman"/>
+          <w:sz w:val="24"/>
+          <w:szCs w:val="24"/>
+        </w:rPr>
+        <w:t>Therefore the al</w:t>
       </w:r>
       <w:r>
         <w:rPr>
@@ -399,16 +334,7 @@
           <w:sz w:val="24"/>
           <w:szCs w:val="24"/>
         </w:rPr>
-        <w:t>irthm</w:t>
-      </w:r>
-      <w:proofErr w:type="spellEnd"/>
-      <w:r>
-        <w:rPr>
-          <w:rFonts w:ascii="Times New Roman" w:hAnsi="Times New Roman" w:cs="Times New Roman"/>
-          <w:sz w:val="24"/>
-          <w:szCs w:val="24"/>
-        </w:rPr>
-        <w:t xml:space="preserve"> is not able to run </w:t>
+        <w:t xml:space="preserve">irthm is not able to run </w:t>
       </w:r>
       <w:r>
         <w:rPr>
@@ -462,33 +388,15 @@
           <w:sz w:val="24"/>
           <w:szCs w:val="24"/>
         </w:rPr>
-        <w:t xml:space="preserve"> for </w:t>
-      </w:r>
-      <w:proofErr w:type="spellStart"/>
-      <w:r>
-        <w:rPr>
-          <w:rFonts w:ascii="Times New Roman" w:hAnsi="Times New Roman" w:cs="Times New Roman"/>
-          <w:sz w:val="24"/>
-          <w:szCs w:val="24"/>
-        </w:rPr>
-        <w:t>fzero</w:t>
-      </w:r>
-      <w:r>
-        <w:rPr>
-          <w:rFonts w:ascii="Times New Roman" w:hAnsi="Times New Roman" w:cs="Times New Roman"/>
-          <w:sz w:val="24"/>
-          <w:szCs w:val="24"/>
-        </w:rPr>
-        <w:t>tx</w:t>
-      </w:r>
-      <w:proofErr w:type="spellEnd"/>
-      <w:r>
-        <w:rPr>
-          <w:rFonts w:ascii="Times New Roman" w:hAnsi="Times New Roman" w:cs="Times New Roman"/>
-          <w:sz w:val="24"/>
-          <w:szCs w:val="24"/>
-        </w:rPr>
-        <w:t>:</w:t>
+        <w:t xml:space="preserve"> for fzero</w:t>
+      </w:r>
+      <w:r>
+        <w:rPr>
+          <w:rFonts w:ascii="Times New Roman" w:hAnsi="Times New Roman" w:cs="Times New Roman"/>
+          <w:sz w:val="24"/>
+          <w:szCs w:val="24"/>
+        </w:rPr>
+        <w:t>tx:</w:t>
       </w:r>
     </w:p>
     <w:p>
@@ -540,27 +448,7 @@
           <w:sz w:val="24"/>
           <w:szCs w:val="24"/>
         </w:rPr>
-        <w:t>When the searching-interval is relatively very small to b, there is no point to keep searching for the root given we have test so many values in [</w:t>
-      </w:r>
-      <w:proofErr w:type="spellStart"/>
-      <w:proofErr w:type="gramStart"/>
-      <w:r>
-        <w:rPr>
-          <w:rFonts w:ascii="Times New Roman" w:hAnsi="Times New Roman" w:cs="Times New Roman"/>
-          <w:sz w:val="24"/>
-          <w:szCs w:val="24"/>
-        </w:rPr>
-        <w:t>a,b</w:t>
-      </w:r>
-      <w:proofErr w:type="spellEnd"/>
-      <w:proofErr w:type="gramEnd"/>
-      <w:r>
-        <w:rPr>
-          <w:rFonts w:ascii="Times New Roman" w:hAnsi="Times New Roman" w:cs="Times New Roman"/>
-          <w:sz w:val="24"/>
-          <w:szCs w:val="24"/>
-        </w:rPr>
-        <w:t>]</w:t>
+        <w:t>When the searching-interval is relatively very small to b, there is no point to keep searching for the root given we have test so many values in [a,b]</w:t>
       </w:r>
     </w:p>
     <w:p>
@@ -609,157 +497,31 @@
           <w:sz w:val="24"/>
           <w:szCs w:val="24"/>
         </w:rPr>
-        <w:t xml:space="preserve">fb = </w:t>
-      </w:r>
-      <w:proofErr w:type="gramStart"/>
-      <w:r>
-        <w:rPr>
-          <w:rFonts w:ascii="Times New Roman" w:hAnsi="Times New Roman" w:cs="Times New Roman"/>
-          <w:sz w:val="24"/>
-          <w:szCs w:val="24"/>
-        </w:rPr>
-        <w:t>F(</w:t>
-      </w:r>
-      <w:proofErr w:type="gramEnd"/>
-      <w:r>
-        <w:rPr>
-          <w:rFonts w:ascii="Times New Roman" w:hAnsi="Times New Roman" w:cs="Times New Roman"/>
-          <w:sz w:val="24"/>
-          <w:szCs w:val="24"/>
-        </w:rPr>
-        <w:t xml:space="preserve">b, </w:t>
-      </w:r>
-      <w:proofErr w:type="spellStart"/>
-      <w:r>
-        <w:rPr>
-          <w:rFonts w:ascii="Times New Roman" w:hAnsi="Times New Roman" w:cs="Times New Roman"/>
-          <w:sz w:val="24"/>
-          <w:szCs w:val="24"/>
-        </w:rPr>
-        <w:t>varar</w:t>
-      </w:r>
-      <w:r>
-        <w:rPr>
-          <w:rFonts w:ascii="Times New Roman" w:hAnsi="Times New Roman" w:cs="Times New Roman"/>
-          <w:sz w:val="24"/>
-          <w:szCs w:val="24"/>
-        </w:rPr>
-        <w:t>gin</w:t>
-      </w:r>
-      <w:proofErr w:type="spellEnd"/>
-      <w:r>
-        <w:rPr>
-          <w:rFonts w:ascii="Times New Roman" w:hAnsi="Times New Roman" w:cs="Times New Roman"/>
-          <w:sz w:val="24"/>
-          <w:szCs w:val="24"/>
-        </w:rPr>
-        <w:t xml:space="preserve">{;}). However, in this case, </w:t>
-      </w:r>
-      <w:proofErr w:type="spellStart"/>
-      <w:r>
-        <w:rPr>
-          <w:rFonts w:ascii="Times New Roman" w:hAnsi="Times New Roman" w:cs="Times New Roman"/>
-          <w:sz w:val="24"/>
-          <w:szCs w:val="24"/>
-        </w:rPr>
-        <w:t>varargin</w:t>
-      </w:r>
-      <w:proofErr w:type="spellEnd"/>
-      <w:r>
-        <w:rPr>
-          <w:rFonts w:ascii="Times New Roman" w:hAnsi="Times New Roman" w:cs="Times New Roman"/>
-          <w:sz w:val="24"/>
-          <w:szCs w:val="24"/>
-        </w:rPr>
-        <w:t xml:space="preserve"> is the extra output we put into the function, which is 0. </w:t>
-      </w:r>
-      <w:proofErr w:type="gramStart"/>
-      <w:r>
-        <w:rPr>
-          <w:rFonts w:ascii="Times New Roman" w:hAnsi="Times New Roman" w:cs="Times New Roman"/>
-          <w:sz w:val="24"/>
-          <w:szCs w:val="24"/>
-        </w:rPr>
-        <w:t>So</w:t>
-      </w:r>
-      <w:proofErr w:type="gramEnd"/>
-      <w:r>
-        <w:rPr>
-          <w:rFonts w:ascii="Times New Roman" w:hAnsi="Times New Roman" w:cs="Times New Roman"/>
-          <w:sz w:val="24"/>
-          <w:szCs w:val="24"/>
-        </w:rPr>
-        <w:t xml:space="preserve"> </w:t>
-      </w:r>
-      <w:r>
-        <w:rPr>
-          <w:rFonts w:ascii="Times New Roman" w:hAnsi="Times New Roman" w:cs="Times New Roman"/>
-          <w:sz w:val="24"/>
-          <w:szCs w:val="24"/>
-        </w:rPr>
-        <w:t xml:space="preserve">what actually happened to fb is that we call fb = </w:t>
-      </w:r>
-      <w:proofErr w:type="spellStart"/>
-      <w:r>
-        <w:rPr>
-          <w:rFonts w:ascii="Times New Roman" w:hAnsi="Times New Roman" w:cs="Times New Roman"/>
-          <w:sz w:val="24"/>
-          <w:szCs w:val="24"/>
-        </w:rPr>
-        <w:t>besselj</w:t>
-      </w:r>
-      <w:proofErr w:type="spellEnd"/>
-      <w:r>
-        <w:rPr>
-          <w:rFonts w:ascii="Times New Roman" w:hAnsi="Times New Roman" w:cs="Times New Roman"/>
-          <w:sz w:val="24"/>
-          <w:szCs w:val="24"/>
-        </w:rPr>
-        <w:t>(pi,0);</w:t>
-      </w:r>
-      <w:r>
-        <w:rPr>
-          <w:rFonts w:ascii="Times New Roman" w:hAnsi="Times New Roman" w:cs="Times New Roman"/>
-          <w:sz w:val="24"/>
-          <w:szCs w:val="24"/>
-        </w:rPr>
-        <w:t xml:space="preserve"> and if we set 0 to be the Z value in the Bessel’s equation, the solution is always 0. </w:t>
-      </w:r>
-      <w:proofErr w:type="gramStart"/>
-      <w:r>
-        <w:rPr>
-          <w:rFonts w:ascii="Times New Roman" w:hAnsi="Times New Roman" w:cs="Times New Roman"/>
-          <w:sz w:val="24"/>
-          <w:szCs w:val="24"/>
-        </w:rPr>
-        <w:t>So</w:t>
-      </w:r>
-      <w:proofErr w:type="gramEnd"/>
-      <w:r>
-        <w:rPr>
-          <w:rFonts w:ascii="Times New Roman" w:hAnsi="Times New Roman" w:cs="Times New Roman"/>
-          <w:sz w:val="24"/>
-          <w:szCs w:val="24"/>
-        </w:rPr>
-        <w:t xml:space="preserve"> at the star of program, we have set fb = 0 and b = pi. When fb =</w:t>
-      </w:r>
-      <w:proofErr w:type="gramStart"/>
-      <w:r>
-        <w:rPr>
-          <w:rFonts w:ascii="Times New Roman" w:hAnsi="Times New Roman" w:cs="Times New Roman"/>
-          <w:sz w:val="24"/>
-          <w:szCs w:val="24"/>
-        </w:rPr>
-        <w:t>0 ,</w:t>
-      </w:r>
-      <w:proofErr w:type="gramEnd"/>
-      <w:r>
-        <w:rPr>
-          <w:rFonts w:ascii="Times New Roman" w:hAnsi="Times New Roman" w:cs="Times New Roman"/>
-          <w:sz w:val="24"/>
-          <w:szCs w:val="24"/>
-        </w:rPr>
-        <w:t xml:space="preserve"> the program meets its stopping criteria, so it just output that solution is pi. </w:t>
+        <w:t>fb = F(b, varar</w:t>
+      </w:r>
+      <w:r>
+        <w:rPr>
+          <w:rFonts w:ascii="Times New Roman" w:hAnsi="Times New Roman" w:cs="Times New Roman"/>
+          <w:sz w:val="24"/>
+          <w:szCs w:val="24"/>
+        </w:rPr>
+        <w:t xml:space="preserve">gin{;}). However, in this case, varargin is the extra output we put into the function, which is 0. So </w:t>
+      </w:r>
+      <w:r>
+        <w:rPr>
+          <w:rFonts w:ascii="Times New Roman" w:hAnsi="Times New Roman" w:cs="Times New Roman"/>
+          <w:sz w:val="24"/>
+          <w:szCs w:val="24"/>
+        </w:rPr>
+        <w:t>what actually happened to fb is that we call fb = besselj(pi,0);</w:t>
+      </w:r>
+      <w:r>
+        <w:rPr>
+          <w:rFonts w:ascii="Times New Roman" w:hAnsi="Times New Roman" w:cs="Times New Roman"/>
+          <w:sz w:val="24"/>
+          <w:szCs w:val="24"/>
+        </w:rPr>
+        <w:t xml:space="preserve"> and if we set 0 to be the Z value in the Bessel’s equation, the solution is always 0. So at the star of program, we have set fb = 0 and b = pi. When fb =0 , the program meets its stopping criteria, so it just output that solution is pi. </w:t>
       </w:r>
     </w:p>
     <w:p>
@@ -777,25 +539,7 @@
           <w:sz w:val="24"/>
           <w:szCs w:val="24"/>
         </w:rPr>
-        <w:t xml:space="preserve">This is </w:t>
-      </w:r>
-      <w:proofErr w:type="gramStart"/>
-      <w:r>
-        <w:rPr>
-          <w:rFonts w:ascii="Times New Roman" w:hAnsi="Times New Roman" w:cs="Times New Roman"/>
-          <w:sz w:val="24"/>
-          <w:szCs w:val="24"/>
-        </w:rPr>
-        <w:t>really just</w:t>
-      </w:r>
-      <w:proofErr w:type="gramEnd"/>
-      <w:r>
-        <w:rPr>
-          <w:rFonts w:ascii="Times New Roman" w:hAnsi="Times New Roman" w:cs="Times New Roman"/>
-          <w:sz w:val="24"/>
-          <w:szCs w:val="24"/>
-        </w:rPr>
-        <w:t xml:space="preserve"> a bug in calling the function.</w:t>
+        <w:t>This is really just a bug in calling the function.</w:t>
       </w:r>
     </w:p>
     <w:p>
@@ -1031,25 +775,7 @@
           <w:szCs w:val="24"/>
         </w:rPr>
         <w:lastRenderedPageBreak/>
-        <w:t xml:space="preserve">Using </w:t>
-      </w:r>
-      <w:proofErr w:type="spellStart"/>
-      <w:r>
-        <w:rPr>
-          <w:rFonts w:ascii="Times New Roman" w:hAnsi="Times New Roman" w:cs="Times New Roman"/>
-          <w:sz w:val="24"/>
-          <w:szCs w:val="24"/>
-        </w:rPr>
-        <w:t>Gfpp</w:t>
-      </w:r>
-      <w:proofErr w:type="spellEnd"/>
-      <w:r>
-        <w:rPr>
-          <w:rFonts w:ascii="Times New Roman" w:hAnsi="Times New Roman" w:cs="Times New Roman"/>
-          <w:sz w:val="24"/>
-          <w:szCs w:val="24"/>
-        </w:rPr>
-        <w:t xml:space="preserve"> to generate matrix A then solve</w:t>
+        <w:t>Using Gfpp to generate matrix A then solve</w:t>
       </w:r>
     </w:p>
     <w:p>
@@ -1269,51 +995,23 @@
           <w:sz w:val="24"/>
           <w:szCs w:val="24"/>
         </w:rPr>
-        <w:t xml:space="preserve">using </w:t>
-      </w:r>
-      <w:proofErr w:type="spellStart"/>
-      <w:r>
-        <w:rPr>
-          <w:rFonts w:ascii="Times New Roman" w:hAnsi="Times New Roman" w:cs="Times New Roman"/>
-          <w:sz w:val="24"/>
-          <w:szCs w:val="24"/>
-        </w:rPr>
-        <w:t>Inv</w:t>
-      </w:r>
-      <w:proofErr w:type="spellEnd"/>
-      <w:r>
-        <w:rPr>
-          <w:rFonts w:ascii="Times New Roman" w:hAnsi="Times New Roman" w:cs="Times New Roman"/>
-          <w:sz w:val="24"/>
-          <w:szCs w:val="24"/>
-        </w:rPr>
-        <w:t xml:space="preserve">(A) to solve the equation </w:t>
-      </w:r>
-      <w:proofErr w:type="gramStart"/>
-      <w:r>
-        <w:rPr>
-          <w:rFonts w:ascii="Times New Roman" w:hAnsi="Times New Roman" w:cs="Times New Roman"/>
-          <w:sz w:val="24"/>
-          <w:szCs w:val="24"/>
-        </w:rPr>
-        <w:t xml:space="preserve">will </w:t>
-      </w:r>
-      <w:r>
-        <w:rPr>
-          <w:rFonts w:ascii="Times New Roman" w:hAnsi="Times New Roman" w:cs="Times New Roman"/>
-          <w:sz w:val="24"/>
-          <w:szCs w:val="24"/>
-        </w:rPr>
-        <w:t xml:space="preserve"> decrease</w:t>
-      </w:r>
-      <w:proofErr w:type="gramEnd"/>
-      <w:r>
-        <w:rPr>
-          <w:rFonts w:ascii="Times New Roman" w:hAnsi="Times New Roman" w:cs="Times New Roman"/>
-          <w:sz w:val="24"/>
-          <w:szCs w:val="24"/>
-        </w:rPr>
-        <w:t xml:space="preserve"> the backward stability</w:t>
+        <w:t>using Inv</w:t>
+      </w:r>
+      <w:r>
+        <w:rPr>
+          <w:rFonts w:ascii="Times New Roman" w:hAnsi="Times New Roman" w:cs="Times New Roman"/>
+          <w:sz w:val="24"/>
+          <w:szCs w:val="24"/>
+        </w:rPr>
+        <w:t xml:space="preserve">(A) to solve the equation will </w:t>
+      </w:r>
+      <w:r>
+        <w:rPr>
+          <w:rFonts w:ascii="Times New Roman" w:hAnsi="Times New Roman" w:cs="Times New Roman"/>
+          <w:sz w:val="24"/>
+          <w:szCs w:val="24"/>
+        </w:rPr>
+        <w:t xml:space="preserve"> decrease the backward stability</w:t>
       </w:r>
       <w:r>
         <w:rPr>
@@ -1361,25 +1059,7 @@
           <w:sz w:val="24"/>
           <w:szCs w:val="24"/>
         </w:rPr>
-        <w:t xml:space="preserve">will result in large relative backward error. Therefore, </w:t>
-      </w:r>
-      <w:proofErr w:type="spellStart"/>
-      <w:r>
-        <w:rPr>
-          <w:rFonts w:ascii="Times New Roman" w:hAnsi="Times New Roman" w:cs="Times New Roman"/>
-          <w:sz w:val="24"/>
-          <w:szCs w:val="24"/>
-        </w:rPr>
-        <w:t>Inv</w:t>
-      </w:r>
-      <w:proofErr w:type="spellEnd"/>
-      <w:r>
-        <w:rPr>
-          <w:rFonts w:ascii="Times New Roman" w:hAnsi="Times New Roman" w:cs="Times New Roman"/>
-          <w:sz w:val="24"/>
-          <w:szCs w:val="24"/>
-        </w:rPr>
-        <w:t xml:space="preserve">(A) method is not backward stable as conditional number getting large. </w:t>
+        <w:t xml:space="preserve">will result in large relative backward error. Therefore, Inv(A) method is not backward stable as conditional number getting large. </w:t>
       </w:r>
       <w:r>
         <w:rPr>
@@ -1501,25 +1181,7 @@
           <w:sz w:val="24"/>
           <w:szCs w:val="24"/>
         </w:rPr>
-        <w:t xml:space="preserve">y theorem, </w:t>
-      </w:r>
-      <w:proofErr w:type="gramStart"/>
-      <w:r>
-        <w:rPr>
-          <w:rFonts w:ascii="Times New Roman" w:hAnsi="Times New Roman" w:cs="Times New Roman"/>
-          <w:sz w:val="24"/>
-          <w:szCs w:val="24"/>
-        </w:rPr>
-        <w:t>the backward error is determined by the growth factor</w:t>
-      </w:r>
-      <w:proofErr w:type="gramEnd"/>
-      <w:r>
-        <w:rPr>
-          <w:rFonts w:ascii="Times New Roman" w:hAnsi="Times New Roman" w:cs="Times New Roman"/>
-          <w:sz w:val="24"/>
-          <w:szCs w:val="24"/>
-        </w:rPr>
-        <w:t xml:space="preserve">. Bigger growth </w:t>
+        <w:t xml:space="preserve">y theorem, the backward error is determined by the growth factor. Bigger growth </w:t>
       </w:r>
       <w:r>
         <w:rPr>
@@ -1591,25 +1253,7 @@
           <w:sz w:val="24"/>
           <w:szCs w:val="24"/>
         </w:rPr>
-        <w:t xml:space="preserve">. </w:t>
-      </w:r>
-      <w:proofErr w:type="gramStart"/>
-      <w:r>
-        <w:rPr>
-          <w:rFonts w:ascii="Times New Roman" w:hAnsi="Times New Roman" w:cs="Times New Roman"/>
-          <w:sz w:val="24"/>
-          <w:szCs w:val="24"/>
-        </w:rPr>
-        <w:t>Therefore</w:t>
-      </w:r>
-      <w:proofErr w:type="gramEnd"/>
-      <w:r>
-        <w:rPr>
-          <w:rFonts w:ascii="Times New Roman" w:hAnsi="Times New Roman" w:cs="Times New Roman"/>
-          <w:sz w:val="24"/>
-          <w:szCs w:val="24"/>
-        </w:rPr>
-        <w:t xml:space="preserve"> LU factorization is also not accurate for matrix generate by GFPP. </w:t>
+        <w:t xml:space="preserve">. Therefore LU factorization is also not accurate for matrix generate by GFPP. </w:t>
       </w:r>
       <w:r>
         <w:rPr>
@@ -2313,37 +1957,21 @@
         <w:rPr>
           <w:rFonts w:ascii="Times New Roman" w:hAnsi="Times New Roman" w:cs="Times New Roman"/>
           <w:noProof/>
-          <w:sz w:val="24"/>
-          <w:szCs w:val="24"/>
-        </w:rPr>
-        <w:t xml:space="preserve">When the iteration point is close to the local </w:t>
-      </w:r>
-      <w:r>
-        <w:rPr>
-          <w:rFonts w:ascii="Times New Roman" w:hAnsi="Times New Roman" w:cs="Times New Roman"/>
-          <w:noProof/>
-          <w:sz w:val="24"/>
-          <w:szCs w:val="24"/>
-        </w:rPr>
-        <w:t>extreme</w:t>
-      </w:r>
-      <w:r>
-        <w:rPr>
-          <w:rFonts w:ascii="Times New Roman" w:hAnsi="Times New Roman" w:cs="Times New Roman"/>
-          <w:noProof/>
-          <w:sz w:val="24"/>
-          <w:szCs w:val="24"/>
-        </w:rPr>
-        <w:t xml:space="preserve"> of the</w:t>
-      </w:r>
-      <w:r>
-        <w:rPr>
-          <w:rFonts w:ascii="Times New Roman" w:hAnsi="Times New Roman" w:cs="Times New Roman"/>
-          <w:noProof/>
-          <w:sz w:val="24"/>
-          <w:szCs w:val="24"/>
-        </w:rPr>
-        <w:t xml:space="preserve"> function, </w:t>
+          <w:color w:val="FF0000"/>
+          <w:sz w:val="24"/>
+          <w:szCs w:val="24"/>
+        </w:rPr>
+        <w:t>When the determint of the Jarcobian evaluated at the</w:t>
+      </w:r>
+      <w:r>
+        <w:rPr>
+          <w:rFonts w:ascii="Times New Roman" w:hAnsi="Times New Roman" w:cs="Times New Roman"/>
+          <w:noProof/>
+          <w:color w:val="FF0000"/>
+          <w:sz w:val="24"/>
+          <w:szCs w:val="24"/>
+        </w:rPr>
+        <w:t xml:space="preserve"> iteration point is close to zero,</w:t>
       </w:r>
       <w:r>
         <w:rPr>
@@ -2361,34 +1989,27 @@
           <w:sz w:val="24"/>
           <w:szCs w:val="24"/>
         </w:rPr>
-        <w:t xml:space="preserve">the jarcobian will be </w:t>
-      </w:r>
-      <w:r>
-        <w:rPr>
-          <w:rFonts w:ascii="Times New Roman" w:hAnsi="Times New Roman" w:cs="Times New Roman"/>
-          <w:noProof/>
-          <w:sz w:val="24"/>
-          <w:szCs w:val="24"/>
-        </w:rPr>
-        <w:t>close to singular</w:t>
-      </w:r>
-      <w:r>
-        <w:rPr>
-          <w:rFonts w:ascii="Times New Roman" w:hAnsi="Times New Roman" w:cs="Times New Roman"/>
-          <w:noProof/>
-          <w:sz w:val="24"/>
-          <w:szCs w:val="24"/>
-        </w:rPr>
-        <w:t xml:space="preserve"> thus </w:t>
-      </w:r>
-      <w:r>
-        <w:rPr>
-          <w:rFonts w:ascii="Times New Roman" w:hAnsi="Times New Roman" w:cs="Times New Roman"/>
-          <w:noProof/>
-          <w:sz w:val="24"/>
-          <w:szCs w:val="24"/>
-        </w:rPr>
-        <w:t xml:space="preserve">the step size will be bigger, </w:t>
+        <w:t xml:space="preserve"> </w:t>
+      </w:r>
+      <w:r>
+        <w:rPr>
+          <w:rFonts w:ascii="Times New Roman" w:hAnsi="Times New Roman" w:cs="Times New Roman"/>
+          <w:noProof/>
+          <w:sz w:val="24"/>
+          <w:szCs w:val="24"/>
+        </w:rPr>
+        <w:t>by solving the equation, the</w:t>
+      </w:r>
+      <w:bookmarkStart w:id="0" w:name="_GoBack"/>
+      <w:bookmarkEnd w:id="0"/>
+      <w:r>
+        <w:rPr>
+          <w:rFonts w:ascii="Times New Roman" w:hAnsi="Times New Roman" w:cs="Times New Roman"/>
+          <w:noProof/>
+          <w:sz w:val="24"/>
+          <w:szCs w:val="24"/>
+        </w:rPr>
+        <w:t xml:space="preserve"> step size will be bigger, </w:t>
       </w:r>
       <w:r>
         <w:rPr>
@@ -2611,8 +2232,6 @@
         </w:rPr>
         <w:t xml:space="preserve"> 0.5514, e = 3.2229, f = -0.43</w:t>
       </w:r>
-      <w:bookmarkStart w:id="0" w:name="_GoBack"/>
-      <w:bookmarkEnd w:id="0"/>
     </w:p>
     <w:p>
       <w:pPr>
@@ -3044,25 +2663,7 @@
           <w:sz w:val="24"/>
           <w:szCs w:val="24"/>
         </w:rPr>
-        <w:t xml:space="preserve"> </w:t>
-      </w:r>
-      <w:proofErr w:type="gramStart"/>
-      <w:r>
-        <w:rPr>
-          <w:rFonts w:ascii="Times New Roman" w:hAnsi="Times New Roman" w:cs="Times New Roman"/>
-          <w:sz w:val="24"/>
-          <w:szCs w:val="24"/>
-        </w:rPr>
-        <w:t>So</w:t>
-      </w:r>
-      <w:proofErr w:type="gramEnd"/>
-      <w:r>
-        <w:rPr>
-          <w:rFonts w:ascii="Times New Roman" w:hAnsi="Times New Roman" w:cs="Times New Roman"/>
-          <w:sz w:val="24"/>
-          <w:szCs w:val="24"/>
-        </w:rPr>
-        <w:t xml:space="preserve"> a small change in A and b might cause a </w:t>
+        <w:t xml:space="preserve"> So a small change in A and b might cause a </w:t>
       </w:r>
       <w:r>
         <w:rPr>
@@ -4672,7 +4273,7 @@
 </file>
 
 <file path=customXml/itemProps1.xml><?xml version="1.0" encoding="utf-8"?>
-<ds:datastoreItem xmlns:ds="http://schemas.openxmlformats.org/officeDocument/2006/customXml" ds:itemID="{2FB5B1F2-B76D-435F-81F2-1C710E363C3B}">
+<ds:datastoreItem xmlns:ds="http://schemas.openxmlformats.org/officeDocument/2006/customXml" ds:itemID="{E1FFD079-FC00-45C4-8CE7-8E277A6B358F}">
   <ds:schemaRefs>
     <ds:schemaRef ds:uri="http://schemas.openxmlformats.org/officeDocument/2006/bibliography"/>
   </ds:schemaRefs>

</xml_diff>